<commit_message>
Update new firmware. Include: - MotorControl files.
</commit_message>
<xml_diff>
--- a/docs/TABLE OF VARIABLES.docx
+++ b/docs/TABLE OF VARIABLES.docx
@@ -651,23 +651,7 @@
                     <w:sz w:val="24"/>
                     <w:szCs w:val="24"/>
                   </w:rPr>
-                  <m:t xml:space="preserve">#define </m:t>
-                </m:r>
-                <m:r>
-                  <w:rPr>
-                    <w:rFonts w:ascii="Cambria Math" w:eastAsia="Calibri" w:hAnsi="Cambria Math" w:cs="Times New Roman"/>
-                    <w:sz w:val="24"/>
-                    <w:szCs w:val="24"/>
-                  </w:rPr>
-                  <m:t>SAMPL</m:t>
-                </m:r>
-                <m:r>
-                  <w:rPr>
-                    <w:rFonts w:ascii="Cambria Math" w:eastAsia="Calibri" w:hAnsi="Cambria Math" w:cs="Times New Roman"/>
-                    <w:sz w:val="24"/>
-                    <w:szCs w:val="24"/>
-                  </w:rPr>
-                  <m:t>E_TIME (100)</m:t>
+                  <m:t>#define SAMPLE_TIME (100)</m:t>
                 </m:r>
               </m:oMath>
             </m:oMathPara>
@@ -849,49 +833,28 @@
                     <w:sz w:val="24"/>
                     <w:szCs w:val="24"/>
                   </w:rPr>
-                  <m:t>#define RADIUS_BALL (BALLSIZE_1</m:t>
-                </m:r>
+                  <m:t>#define RADIUS_BALL (BALLSIZE_1)</m:t>
+                </m:r>
+                <m:r>
+                  <m:rPr>
+                    <m:sty m:val="p"/>
+                  </m:rPr>
+                  <w:rPr>
+                    <w:rFonts w:ascii="Calibri" w:eastAsia="Calibri" w:hAnsi="Calibri" w:cs="Times New Roman"/>
+                    <w:sz w:val="24"/>
+                    <w:szCs w:val="24"/>
+                  </w:rPr>
+                  <w:br/>
+                </m:r>
+              </m:oMath>
+              <m:oMath>
                 <m:r>
                   <w:rPr>
                     <w:rFonts w:ascii="Cambria Math" w:eastAsia="Calibri" w:hAnsi="Cambria Math" w:cs="Times New Roman"/>
                     <w:sz w:val="24"/>
                     <w:szCs w:val="24"/>
                   </w:rPr>
-                  <m:t>)</m:t>
-                </m:r>
-                <m:r>
-                  <w:rPr>
-                    <w:rFonts w:ascii="Calibri" w:eastAsia="Calibri" w:hAnsi="Calibri" w:cs="Times New Roman"/>
-                    <w:sz w:val="24"/>
-                    <w:szCs w:val="24"/>
-                  </w:rPr>
-                  <w:br/>
-                </m:r>
-              </m:oMath>
-              <m:oMath>
-                <m:r>
-                  <w:rPr>
-                    <w:rFonts w:ascii="Cambria Math" w:eastAsia="Calibri" w:hAnsi="Cambria Math" w:cs="Times New Roman"/>
-                    <w:sz w:val="24"/>
-                    <w:szCs w:val="24"/>
-                  </w:rPr>
-                  <m:t xml:space="preserve">#define </m:t>
-                </m:r>
-                <m:r>
-                  <w:rPr>
-                    <w:rFonts w:ascii="Cambria Math" w:eastAsia="Calibri" w:hAnsi="Cambria Math" w:cs="Times New Roman"/>
-                    <w:sz w:val="24"/>
-                    <w:szCs w:val="24"/>
-                  </w:rPr>
-                  <m:t>BALL</m:t>
-                </m:r>
-                <m:r>
-                  <w:rPr>
-                    <w:rFonts w:ascii="Cambria Math" w:eastAsia="Calibri" w:hAnsi="Cambria Math" w:cs="Times New Roman"/>
-                    <w:sz w:val="24"/>
-                    <w:szCs w:val="24"/>
-                  </w:rPr>
-                  <m:t>SIZE_1 ()</m:t>
+                  <m:t>#define BALLSIZE_1 ()</m:t>
                 </m:r>
               </m:oMath>
             </m:oMathPara>
@@ -916,23 +879,7 @@
                     <w:sz w:val="24"/>
                     <w:szCs w:val="24"/>
                   </w:rPr>
-                  <m:t>#define BALLSIZE</m:t>
-                </m:r>
-                <m:r>
-                  <w:rPr>
-                    <w:rFonts w:ascii="Cambria Math" w:eastAsia="Calibri" w:hAnsi="Cambria Math" w:cs="Times New Roman"/>
-                    <w:sz w:val="24"/>
-                    <w:szCs w:val="24"/>
-                  </w:rPr>
-                  <m:t>_2</m:t>
-                </m:r>
-                <m:r>
-                  <w:rPr>
-                    <w:rFonts w:ascii="Cambria Math" w:eastAsia="Calibri" w:hAnsi="Cambria Math" w:cs="Times New Roman"/>
-                    <w:sz w:val="24"/>
-                    <w:szCs w:val="24"/>
-                  </w:rPr>
-                  <m:t xml:space="preserve"> ()</m:t>
+                  <m:t>#define BALLSIZE_2 ()</m:t>
                 </m:r>
               </m:oMath>
             </m:oMathPara>
@@ -957,23 +904,7 @@
                     <w:sz w:val="24"/>
                     <w:szCs w:val="24"/>
                   </w:rPr>
-                  <m:t>#define BALLSIZE</m:t>
-                </m:r>
-                <m:r>
-                  <w:rPr>
-                    <w:rFonts w:ascii="Cambria Math" w:eastAsia="Calibri" w:hAnsi="Cambria Math" w:cs="Times New Roman"/>
-                    <w:sz w:val="24"/>
-                    <w:szCs w:val="24"/>
-                  </w:rPr>
-                  <m:t>_3</m:t>
-                </m:r>
-                <m:r>
-                  <w:rPr>
-                    <w:rFonts w:ascii="Cambria Math" w:eastAsia="Calibri" w:hAnsi="Cambria Math" w:cs="Times New Roman"/>
-                    <w:sz w:val="24"/>
-                    <w:szCs w:val="24"/>
-                  </w:rPr>
-                  <m:t xml:space="preserve"> ()</m:t>
+                  <m:t>#define BALLSIZE_3 ()</m:t>
                 </m:r>
               </m:oMath>
             </m:oMathPara>
@@ -998,23 +929,7 @@
                     <w:sz w:val="24"/>
                     <w:szCs w:val="24"/>
                   </w:rPr>
-                  <m:t>#define BALLSIZE</m:t>
-                </m:r>
-                <m:r>
-                  <w:rPr>
-                    <w:rFonts w:ascii="Cambria Math" w:eastAsia="Calibri" w:hAnsi="Cambria Math" w:cs="Times New Roman"/>
-                    <w:sz w:val="24"/>
-                    <w:szCs w:val="24"/>
-                  </w:rPr>
-                  <m:t>_4</m:t>
-                </m:r>
-                <m:r>
-                  <w:rPr>
-                    <w:rFonts w:ascii="Cambria Math" w:eastAsia="Calibri" w:hAnsi="Cambria Math" w:cs="Times New Roman"/>
-                    <w:sz w:val="24"/>
-                    <w:szCs w:val="24"/>
-                  </w:rPr>
-                  <m:t xml:space="preserve"> ()</m:t>
+                  <m:t>#define BALLSIZE_4 ()</m:t>
                 </m:r>
               </m:oMath>
             </m:oMathPara>
@@ -1039,23 +954,7 @@
                     <w:sz w:val="24"/>
                     <w:szCs w:val="24"/>
                   </w:rPr>
-                  <m:t>#define BALLSIZE</m:t>
-                </m:r>
-                <m:r>
-                  <w:rPr>
-                    <w:rFonts w:ascii="Cambria Math" w:eastAsia="Calibri" w:hAnsi="Cambria Math" w:cs="Times New Roman"/>
-                    <w:sz w:val="24"/>
-                    <w:szCs w:val="24"/>
-                  </w:rPr>
-                  <m:t>_5</m:t>
-                </m:r>
-                <m:r>
-                  <w:rPr>
-                    <w:rFonts w:ascii="Cambria Math" w:eastAsia="Calibri" w:hAnsi="Cambria Math" w:cs="Times New Roman"/>
-                    <w:sz w:val="24"/>
-                    <w:szCs w:val="24"/>
-                  </w:rPr>
-                  <m:t xml:space="preserve"> ()</m:t>
+                  <m:t>#define BALLSIZE_5 ()</m:t>
                 </m:r>
               </m:oMath>
             </m:oMathPara>
@@ -1240,23 +1139,7 @@
                     <w:sz w:val="24"/>
                     <w:szCs w:val="24"/>
                   </w:rPr>
-                  <m:t xml:space="preserve">#define </m:t>
-                </m:r>
-                <m:r>
-                  <w:rPr>
-                    <w:rFonts w:ascii="Cambria Math" w:eastAsia="Calibri" w:hAnsi="Cambria Math" w:cs="Times New Roman"/>
-                    <w:sz w:val="24"/>
-                    <w:szCs w:val="24"/>
-                  </w:rPr>
-                  <m:t>RADIUS_WHEELS</m:t>
-                </m:r>
-                <m:r>
-                  <w:rPr>
-                    <w:rFonts w:ascii="Cambria Math" w:eastAsia="Calibri" w:hAnsi="Cambria Math" w:cs="Times New Roman"/>
-                    <w:sz w:val="24"/>
-                    <w:szCs w:val="24"/>
-                  </w:rPr>
-                  <m:t xml:space="preserve"> ()</m:t>
+                  <m:t>#define RADIUS_WHEELS ()</m:t>
                 </m:r>
               </m:oMath>
             </m:oMathPara>
@@ -3390,23 +3273,7 @@
                     <w:sz w:val="24"/>
                     <w:szCs w:val="24"/>
                   </w:rPr>
-                  <m:t xml:space="preserve">#define OMEGA_J=(2*PI/ </m:t>
-                </m:r>
-                <m:r>
-                  <w:rPr>
-                    <w:rFonts w:ascii="Cambria Math" w:eastAsia="Calibri" w:hAnsi="Cambria Math" w:cs="Times New Roman"/>
-                    <w:sz w:val="24"/>
-                    <w:szCs w:val="24"/>
-                  </w:rPr>
-                  <m:t>ENCODER_PULSES</m:t>
-                </m:r>
-                <m:r>
-                  <w:rPr>
-                    <w:rFonts w:ascii="Cambria Math" w:eastAsia="Calibri" w:hAnsi="Cambria Math" w:cs="Times New Roman"/>
-                    <w:sz w:val="24"/>
-                    <w:szCs w:val="24"/>
-                  </w:rPr>
-                  <m:t>)</m:t>
+                  <m:t>#define OMEGA_J=(2*PI/ ENCODER_PULSES)</m:t>
                 </m:r>
               </m:oMath>
             </m:oMathPara>
@@ -3621,8 +3488,32 @@
                     <w:sz w:val="24"/>
                     <w:szCs w:val="24"/>
                   </w:rPr>
-                  <m:t>uint</m:t>
-                </m:r>
+                  <m:t>uint32_t periodEncoderPulse</m:t>
+                </m:r>
+                <w:bookmarkEnd w:id="11"/>
+                <m:r>
+                  <w:rPr>
+                    <w:rFonts w:ascii="Cambria Math" w:eastAsia="Calibri" w:hAnsi="Cambria Math" w:cs="Times New Roman"/>
+                    <w:sz w:val="24"/>
+                    <w:szCs w:val="24"/>
+                  </w:rPr>
+                  <m:t>A</m:t>
+                </m:r>
+              </m:oMath>
+            </m:oMathPara>
+          </w:p>
+          <w:p>
+            <w:pPr>
+              <w:jc w:val="center"/>
+              <w:rPr>
+                <w:rFonts w:ascii="Calibri" w:eastAsia="Calibri" w:hAnsi="Calibri" w:cs="Times New Roman"/>
+                <w:sz w:val="24"/>
+                <w:szCs w:val="24"/>
+              </w:rPr>
+            </w:pPr>
+            <w:bookmarkStart w:id="12" w:name="OLE_LINK20"/>
+            <m:oMathPara>
+              <m:oMath>
                 <m:r>
                   <m:rPr>
                     <m:sty m:val="p"/>
@@ -3632,8 +3523,9 @@
                     <w:sz w:val="24"/>
                     <w:szCs w:val="24"/>
                   </w:rPr>
-                  <m:t xml:space="preserve">32_t </m:t>
-                </m:r>
+                  <m:t>uint32_t periodEncoderPulse</m:t>
+                </m:r>
+                <w:bookmarkEnd w:id="12"/>
                 <m:r>
                   <m:rPr>
                     <m:sty m:val="p"/>
@@ -3643,30 +3535,20 @@
                     <w:sz w:val="24"/>
                     <w:szCs w:val="24"/>
                   </w:rPr>
-                  <m:t>periodEncoderPulse</m:t>
-                </m:r>
-                <w:bookmarkEnd w:id="11"/>
-                <m:r>
-                  <w:rPr>
-                    <w:rFonts w:ascii="Cambria Math" w:eastAsia="Calibri" w:hAnsi="Cambria Math" w:cs="Times New Roman"/>
-                    <w:sz w:val="24"/>
-                    <w:szCs w:val="24"/>
-                  </w:rPr>
-                  <m:t>A</m:t>
-                </m:r>
-              </m:oMath>
-            </m:oMathPara>
-          </w:p>
-          <w:p>
-            <w:pPr>
-              <w:jc w:val="center"/>
-              <w:rPr>
-                <w:rFonts w:ascii="Calibri" w:eastAsia="Calibri" w:hAnsi="Calibri" w:cs="Times New Roman"/>
-                <w:sz w:val="24"/>
-                <w:szCs w:val="24"/>
-              </w:rPr>
-            </w:pPr>
-            <w:bookmarkStart w:id="12" w:name="OLE_LINK20"/>
+                  <m:t>B</m:t>
+                </m:r>
+              </m:oMath>
+            </m:oMathPara>
+          </w:p>
+          <w:p>
+            <w:pPr>
+              <w:jc w:val="center"/>
+              <w:rPr>
+                <w:rFonts w:ascii="Calibri" w:eastAsia="Calibri" w:hAnsi="Calibri" w:cs="Times New Roman"/>
+                <w:sz w:val="24"/>
+                <w:szCs w:val="24"/>
+              </w:rPr>
+            </w:pPr>
             <m:oMathPara>
               <m:oMath>
                 <m:r>
@@ -3678,8 +3560,217 @@
                     <w:sz w:val="24"/>
                     <w:szCs w:val="24"/>
                   </w:rPr>
-                  <m:t>uint</m:t>
-                </m:r>
+                  <m:t>uint32_t periodEncoderPulse</m:t>
+                </m:r>
+                <m:r>
+                  <w:rPr>
+                    <w:rFonts w:ascii="Cambria Math" w:eastAsia="Calibri" w:hAnsi="Cambria Math" w:cs="Times New Roman"/>
+                    <w:sz w:val="24"/>
+                    <w:szCs w:val="24"/>
+                  </w:rPr>
+                  <m:t>C</m:t>
+                </m:r>
+              </m:oMath>
+            </m:oMathPara>
+          </w:p>
+        </w:tc>
+        <w:tc>
+          <w:tcPr>
+            <w:tcW w:w="2551" w:type="dxa"/>
+          </w:tcPr>
+          <w:p>
+            <w:pPr>
+              <w:jc w:val="center"/>
+              <w:rPr>
+                <w:rFonts w:ascii="Calibri" w:eastAsia="Calibri" w:hAnsi="Calibri" w:cs="Times New Roman"/>
+                <w:sz w:val="24"/>
+                <w:szCs w:val="24"/>
+              </w:rPr>
+            </w:pPr>
+          </w:p>
+        </w:tc>
+        <w:tc>
+          <w:tcPr>
+            <w:tcW w:w="950" w:type="dxa"/>
+          </w:tcPr>
+          <w:p>
+            <w:pPr>
+              <w:jc w:val="center"/>
+              <w:rPr>
+                <w:sz w:val="24"/>
+                <w:szCs w:val="24"/>
+              </w:rPr>
+            </w:pPr>
+            <m:oMathPara>
+              <m:oMath>
+                <m:r>
+                  <w:rPr>
+                    <w:rFonts w:ascii="Cambria Math" w:hAnsi="Cambria Math"/>
+                    <w:sz w:val="24"/>
+                    <w:szCs w:val="24"/>
+                  </w:rPr>
+                  <m:t>μs</m:t>
+                </m:r>
+              </m:oMath>
+            </m:oMathPara>
+          </w:p>
+        </w:tc>
+      </w:tr>
+      <w:tr>
+        <w:tc>
+          <w:tcPr>
+            <w:tcW w:w="4697" w:type="dxa"/>
+          </w:tcPr>
+          <w:p>
+            <w:pPr>
+              <w:rPr>
+                <w:sz w:val="24"/>
+                <w:szCs w:val="24"/>
+              </w:rPr>
+            </w:pPr>
+            <w:r>
+              <w:rPr>
+                <w:sz w:val="24"/>
+                <w:szCs w:val="24"/>
+              </w:rPr>
+              <w:t>Encoder counter</w:t>
+            </w:r>
+          </w:p>
+        </w:tc>
+        <w:tc>
+          <w:tcPr>
+            <w:tcW w:w="2712" w:type="dxa"/>
+          </w:tcPr>
+          <w:p>
+            <w:pPr>
+              <w:jc w:val="center"/>
+              <w:rPr>
+                <w:rFonts w:ascii="Calibri" w:eastAsia="Calibri" w:hAnsi="Calibri" w:cs="Times New Roman"/>
+                <w:sz w:val="24"/>
+                <w:szCs w:val="24"/>
+              </w:rPr>
+            </w:pPr>
+            <m:oMathPara>
+              <m:oMath>
+                <m:sSub>
+                  <m:sSubPr>
+                    <m:ctrlPr>
+                      <w:rPr>
+                        <w:rFonts w:ascii="Cambria Math" w:eastAsia="Calibri" w:hAnsi="Cambria Math" w:cs="Times New Roman"/>
+                        <w:i/>
+                        <w:sz w:val="24"/>
+                        <w:szCs w:val="24"/>
+                      </w:rPr>
+                    </m:ctrlPr>
+                  </m:sSubPr>
+                  <m:e>
+                    <m:r>
+                      <w:rPr>
+                        <w:rFonts w:ascii="Cambria Math" w:eastAsia="Calibri" w:hAnsi="Cambria Math" w:cs="Times New Roman"/>
+                        <w:sz w:val="24"/>
+                        <w:szCs w:val="24"/>
+                      </w:rPr>
+                      <m:t>n</m:t>
+                    </m:r>
+                  </m:e>
+                  <m:sub>
+                    <m:r>
+                      <w:rPr>
+                        <w:rFonts w:ascii="Cambria Math" w:eastAsia="Calibri" w:hAnsi="Cambria Math" w:cs="Times New Roman"/>
+                        <w:sz w:val="24"/>
+                        <w:szCs w:val="24"/>
+                      </w:rPr>
+                      <m:t>encoder</m:t>
+                    </m:r>
+                  </m:sub>
+                </m:sSub>
+              </m:oMath>
+            </m:oMathPara>
+          </w:p>
+        </w:tc>
+        <w:tc>
+          <w:tcPr>
+            <w:tcW w:w="4472" w:type="dxa"/>
+          </w:tcPr>
+          <w:p>
+            <w:pPr>
+              <w:jc w:val="center"/>
+              <w:rPr>
+                <w:rFonts w:ascii="Calibri" w:eastAsia="Calibri" w:hAnsi="Calibri" w:cs="Times New Roman"/>
+                <w:sz w:val="24"/>
+                <w:szCs w:val="24"/>
+              </w:rPr>
+            </w:pPr>
+            <w:r>
+              <w:rPr>
+                <w:rFonts w:ascii="Calibri" w:eastAsia="Calibri" w:hAnsi="Calibri" w:cs="Times New Roman"/>
+                <w:sz w:val="24"/>
+                <w:szCs w:val="24"/>
+              </w:rPr>
+              <w:t>{</w:t>
+            </w:r>
+            <w:r>
+              <w:rPr>
+                <w:rFonts w:ascii="Calibri" w:eastAsia="Calibri" w:hAnsi="Calibri" w:cs="Times New Roman"/>
+                <w:sz w:val="24"/>
+                <w:szCs w:val="24"/>
+              </w:rPr>
+              <w:t xml:space="preserve">read </w:t>
+            </w:r>
+            <w:r>
+              <w:rPr>
+                <w:rFonts w:ascii="Calibri" w:eastAsia="Calibri" w:hAnsi="Calibri" w:cs="Times New Roman"/>
+                <w:sz w:val="24"/>
+                <w:szCs w:val="24"/>
+              </w:rPr>
+              <w:t>form external interrupt}</w:t>
+            </w:r>
+          </w:p>
+          <w:p>
+            <w:pPr>
+              <w:jc w:val="center"/>
+              <w:rPr>
+                <w:rFonts w:ascii="Calibri" w:eastAsia="Calibri" w:hAnsi="Calibri" w:cs="Times New Roman"/>
+                <w:b/>
+                <w:sz w:val="24"/>
+                <w:szCs w:val="24"/>
+              </w:rPr>
+            </w:pPr>
+          </w:p>
+        </w:tc>
+        <w:tc>
+          <w:tcPr>
+            <w:tcW w:w="6839" w:type="dxa"/>
+          </w:tcPr>
+          <w:p>
+            <w:pPr>
+              <w:jc w:val="center"/>
+              <w:rPr>
+                <w:rFonts w:ascii="Calibri" w:eastAsia="Calibri" w:hAnsi="Calibri" w:cs="Times New Roman"/>
+                <w:sz w:val="24"/>
+                <w:szCs w:val="24"/>
+              </w:rPr>
+            </w:pPr>
+            <w:r>
+              <w:rPr>
+                <w:rFonts w:ascii="Calibri" w:eastAsia="Calibri" w:hAnsi="Calibri" w:cs="Times New Roman"/>
+                <w:sz w:val="24"/>
+                <w:szCs w:val="24"/>
+              </w:rPr>
+              <w:t>Variable’s name in C:</w:t>
+            </w:r>
+          </w:p>
+          <w:p>
+            <w:pPr>
+              <w:jc w:val="center"/>
+              <w:rPr>
+                <w:rFonts w:ascii="Calibri" w:eastAsia="Calibri" w:hAnsi="Calibri" w:cs="Times New Roman"/>
+                <w:sz w:val="24"/>
+                <w:szCs w:val="24"/>
+              </w:rPr>
+            </w:pPr>
+            <m:oMathPara>
+              <m:oMath>
                 <m:r>
                   <m:rPr>
                     <m:sty m:val="p"/>
@@ -3689,8 +3780,22 @@
                     <w:sz w:val="24"/>
                     <w:szCs w:val="24"/>
                   </w:rPr>
-                  <m:t xml:space="preserve">32_t </m:t>
-                </m:r>
+                  <m:t>uint32_t counterEncoderPulseA</m:t>
+                </m:r>
+              </m:oMath>
+            </m:oMathPara>
+          </w:p>
+          <w:p>
+            <w:pPr>
+              <w:jc w:val="center"/>
+              <w:rPr>
+                <w:rFonts w:ascii="Calibri" w:eastAsia="Calibri" w:hAnsi="Calibri" w:cs="Times New Roman"/>
+                <w:sz w:val="24"/>
+                <w:szCs w:val="24"/>
+              </w:rPr>
+            </w:pPr>
+            <m:oMathPara>
+              <m:oMath>
                 <m:r>
                   <m:rPr>
                     <m:sty m:val="p"/>
@@ -3700,9 +3805,22 @@
                     <w:sz w:val="24"/>
                     <w:szCs w:val="24"/>
                   </w:rPr>
-                  <m:t>periodEncoderPulse</m:t>
-                </m:r>
-                <w:bookmarkEnd w:id="12"/>
+                  <m:t>uint32_t counterEncoderPulseB</m:t>
+                </m:r>
+              </m:oMath>
+            </m:oMathPara>
+          </w:p>
+          <w:p>
+            <w:pPr>
+              <w:jc w:val="center"/>
+              <w:rPr>
+                <w:rFonts w:ascii="Calibri" w:eastAsia="Calibri" w:hAnsi="Calibri" w:cs="Times New Roman"/>
+                <w:sz w:val="24"/>
+                <w:szCs w:val="24"/>
+              </w:rPr>
+            </w:pPr>
+            <m:oMathPara>
+              <m:oMath>
                 <m:r>
                   <m:rPr>
                     <m:sty m:val="p"/>
@@ -3712,401 +3830,7 @@
                     <w:sz w:val="24"/>
                     <w:szCs w:val="24"/>
                   </w:rPr>
-                  <m:t>B</m:t>
-                </m:r>
-              </m:oMath>
-            </m:oMathPara>
-          </w:p>
-          <w:p>
-            <w:pPr>
-              <w:jc w:val="center"/>
-              <w:rPr>
-                <w:rFonts w:ascii="Calibri" w:eastAsia="Calibri" w:hAnsi="Calibri" w:cs="Times New Roman"/>
-                <w:sz w:val="24"/>
-                <w:szCs w:val="24"/>
-              </w:rPr>
-            </w:pPr>
-            <m:oMathPara>
-              <m:oMath>
-                <m:r>
-                  <m:rPr>
-                    <m:sty m:val="p"/>
-                  </m:rPr>
-                  <w:rPr>
-                    <w:rFonts w:ascii="Cambria Math" w:eastAsia="Calibri" w:hAnsi="Cambria Math" w:cs="Times New Roman"/>
-                    <w:sz w:val="24"/>
-                    <w:szCs w:val="24"/>
-                  </w:rPr>
-                  <m:t>uint</m:t>
-                </m:r>
-                <m:r>
-                  <m:rPr>
-                    <m:sty m:val="p"/>
-                  </m:rPr>
-                  <w:rPr>
-                    <w:rFonts w:ascii="Cambria Math" w:eastAsia="Calibri" w:hAnsi="Cambria Math" w:cs="Times New Roman"/>
-                    <w:sz w:val="24"/>
-                    <w:szCs w:val="24"/>
-                  </w:rPr>
-                  <m:t xml:space="preserve">32_t </m:t>
-                </m:r>
-                <m:r>
-                  <m:rPr>
-                    <m:sty m:val="p"/>
-                  </m:rPr>
-                  <w:rPr>
-                    <w:rFonts w:ascii="Cambria Math" w:eastAsia="Calibri" w:hAnsi="Cambria Math" w:cs="Times New Roman"/>
-                    <w:sz w:val="24"/>
-                    <w:szCs w:val="24"/>
-                  </w:rPr>
-                  <m:t>periodEncoderPulse</m:t>
-                </m:r>
-                <m:r>
-                  <w:rPr>
-                    <w:rFonts w:ascii="Cambria Math" w:eastAsia="Calibri" w:hAnsi="Cambria Math" w:cs="Times New Roman"/>
-                    <w:sz w:val="24"/>
-                    <w:szCs w:val="24"/>
-                  </w:rPr>
-                  <m:t>C</m:t>
-                </m:r>
-              </m:oMath>
-            </m:oMathPara>
-          </w:p>
-        </w:tc>
-        <w:tc>
-          <w:tcPr>
-            <w:tcW w:w="2551" w:type="dxa"/>
-          </w:tcPr>
-          <w:p>
-            <w:pPr>
-              <w:jc w:val="center"/>
-              <w:rPr>
-                <w:rFonts w:ascii="Calibri" w:eastAsia="Calibri" w:hAnsi="Calibri" w:cs="Times New Roman"/>
-                <w:sz w:val="24"/>
-                <w:szCs w:val="24"/>
-              </w:rPr>
-            </w:pPr>
-          </w:p>
-        </w:tc>
-        <w:tc>
-          <w:tcPr>
-            <w:tcW w:w="950" w:type="dxa"/>
-          </w:tcPr>
-          <w:p>
-            <w:pPr>
-              <w:jc w:val="center"/>
-              <w:rPr>
-                <w:sz w:val="24"/>
-                <w:szCs w:val="24"/>
-              </w:rPr>
-            </w:pPr>
-            <m:oMathPara>
-              <m:oMath>
-                <m:r>
-                  <w:rPr>
-                    <w:rFonts w:ascii="Cambria Math" w:hAnsi="Cambria Math"/>
-                    <w:sz w:val="24"/>
-                    <w:szCs w:val="24"/>
-                  </w:rPr>
-                  <m:t>μs</m:t>
-                </m:r>
-              </m:oMath>
-            </m:oMathPara>
-          </w:p>
-        </w:tc>
-      </w:tr>
-      <w:tr>
-        <w:tc>
-          <w:tcPr>
-            <w:tcW w:w="4697" w:type="dxa"/>
-          </w:tcPr>
-          <w:p>
-            <w:pPr>
-              <w:rPr>
-                <w:sz w:val="24"/>
-                <w:szCs w:val="24"/>
-              </w:rPr>
-            </w:pPr>
-            <w:r>
-              <w:rPr>
-                <w:sz w:val="24"/>
-                <w:szCs w:val="24"/>
-              </w:rPr>
-              <w:t>Encoder counter</w:t>
-            </w:r>
-          </w:p>
-        </w:tc>
-        <w:tc>
-          <w:tcPr>
-            <w:tcW w:w="2712" w:type="dxa"/>
-          </w:tcPr>
-          <w:p>
-            <w:pPr>
-              <w:jc w:val="center"/>
-              <w:rPr>
-                <w:rFonts w:ascii="Calibri" w:eastAsia="Calibri" w:hAnsi="Calibri" w:cs="Times New Roman"/>
-                <w:sz w:val="24"/>
-                <w:szCs w:val="24"/>
-              </w:rPr>
-            </w:pPr>
-            <m:oMathPara>
-              <m:oMath>
-                <m:sSub>
-                  <m:sSubPr>
-                    <m:ctrlPr>
-                      <w:rPr>
-                        <w:rFonts w:ascii="Cambria Math" w:eastAsia="Calibri" w:hAnsi="Cambria Math" w:cs="Times New Roman"/>
-                        <w:i/>
-                        <w:sz w:val="24"/>
-                        <w:szCs w:val="24"/>
-                      </w:rPr>
-                    </m:ctrlPr>
-                  </m:sSubPr>
-                  <m:e>
-                    <m:r>
-                      <w:rPr>
-                        <w:rFonts w:ascii="Cambria Math" w:eastAsia="Calibri" w:hAnsi="Cambria Math" w:cs="Times New Roman"/>
-                        <w:sz w:val="24"/>
-                        <w:szCs w:val="24"/>
-                      </w:rPr>
-                      <m:t>n</m:t>
-                    </m:r>
-                  </m:e>
-                  <m:sub>
-                    <m:r>
-                      <w:rPr>
-                        <w:rFonts w:ascii="Cambria Math" w:eastAsia="Calibri" w:hAnsi="Cambria Math" w:cs="Times New Roman"/>
-                        <w:sz w:val="24"/>
-                        <w:szCs w:val="24"/>
-                      </w:rPr>
-                      <m:t>encoder</m:t>
-                    </m:r>
-                  </m:sub>
-                </m:sSub>
-              </m:oMath>
-            </m:oMathPara>
-          </w:p>
-        </w:tc>
-        <w:tc>
-          <w:tcPr>
-            <w:tcW w:w="4472" w:type="dxa"/>
-          </w:tcPr>
-          <w:p>
-            <w:pPr>
-              <w:jc w:val="center"/>
-              <w:rPr>
-                <w:rFonts w:ascii="Calibri" w:eastAsia="Calibri" w:hAnsi="Calibri" w:cs="Times New Roman"/>
-                <w:sz w:val="24"/>
-                <w:szCs w:val="24"/>
-              </w:rPr>
-            </w:pPr>
-            <w:r>
-              <w:rPr>
-                <w:rFonts w:ascii="Calibri" w:eastAsia="Calibri" w:hAnsi="Calibri" w:cs="Times New Roman"/>
-                <w:sz w:val="24"/>
-                <w:szCs w:val="24"/>
-              </w:rPr>
-              <w:t>{</w:t>
-            </w:r>
-            <w:r>
-              <w:rPr>
-                <w:rFonts w:ascii="Calibri" w:eastAsia="Calibri" w:hAnsi="Calibri" w:cs="Times New Roman"/>
-                <w:sz w:val="24"/>
-                <w:szCs w:val="24"/>
-              </w:rPr>
-              <w:t xml:space="preserve">read </w:t>
-            </w:r>
-            <w:r>
-              <w:rPr>
-                <w:rFonts w:ascii="Calibri" w:eastAsia="Calibri" w:hAnsi="Calibri" w:cs="Times New Roman"/>
-                <w:sz w:val="24"/>
-                <w:szCs w:val="24"/>
-              </w:rPr>
-              <w:t>form external interrupt}</w:t>
-            </w:r>
-          </w:p>
-          <w:p>
-            <w:pPr>
-              <w:jc w:val="center"/>
-              <w:rPr>
-                <w:rFonts w:ascii="Calibri" w:eastAsia="Calibri" w:hAnsi="Calibri" w:cs="Times New Roman"/>
-                <w:b/>
-                <w:sz w:val="24"/>
-                <w:szCs w:val="24"/>
-              </w:rPr>
-            </w:pPr>
-          </w:p>
-        </w:tc>
-        <w:tc>
-          <w:tcPr>
-            <w:tcW w:w="6839" w:type="dxa"/>
-          </w:tcPr>
-          <w:p>
-            <w:pPr>
-              <w:jc w:val="center"/>
-              <w:rPr>
-                <w:rFonts w:ascii="Calibri" w:eastAsia="Calibri" w:hAnsi="Calibri" w:cs="Times New Roman"/>
-                <w:sz w:val="24"/>
-                <w:szCs w:val="24"/>
-              </w:rPr>
-            </w:pPr>
-            <w:r>
-              <w:rPr>
-                <w:rFonts w:ascii="Calibri" w:eastAsia="Calibri" w:hAnsi="Calibri" w:cs="Times New Roman"/>
-                <w:sz w:val="24"/>
-                <w:szCs w:val="24"/>
-              </w:rPr>
-              <w:t>Variable’s name in C:</w:t>
-            </w:r>
-          </w:p>
-          <w:p>
-            <w:pPr>
-              <w:jc w:val="center"/>
-              <w:rPr>
-                <w:rFonts w:ascii="Calibri" w:eastAsia="Calibri" w:hAnsi="Calibri" w:cs="Times New Roman"/>
-                <w:sz w:val="24"/>
-                <w:szCs w:val="24"/>
-              </w:rPr>
-            </w:pPr>
-            <m:oMathPara>
-              <m:oMath>
-                <m:r>
-                  <m:rPr>
-                    <m:sty m:val="p"/>
-                  </m:rPr>
-                  <w:rPr>
-                    <w:rFonts w:ascii="Cambria Math" w:eastAsia="Calibri" w:hAnsi="Cambria Math" w:cs="Times New Roman"/>
-                    <w:sz w:val="24"/>
-                    <w:szCs w:val="24"/>
-                  </w:rPr>
-                  <m:t>uint</m:t>
-                </m:r>
-                <m:r>
-                  <m:rPr>
-                    <m:sty m:val="p"/>
-                  </m:rPr>
-                  <w:rPr>
-                    <w:rFonts w:ascii="Cambria Math" w:eastAsia="Calibri" w:hAnsi="Cambria Math" w:cs="Times New Roman"/>
-                    <w:sz w:val="24"/>
-                    <w:szCs w:val="24"/>
-                  </w:rPr>
-                  <m:t xml:space="preserve">32_t </m:t>
-                </m:r>
-                <m:r>
-                  <m:rPr>
-                    <m:sty m:val="p"/>
-                  </m:rPr>
-                  <w:rPr>
-                    <w:rFonts w:ascii="Cambria Math" w:eastAsia="Calibri" w:hAnsi="Cambria Math" w:cs="Times New Roman"/>
-                    <w:sz w:val="24"/>
-                    <w:szCs w:val="24"/>
-                  </w:rPr>
-                  <m:t>counterEncoderPulse</m:t>
-                </m:r>
-                <m:r>
-                  <m:rPr>
-                    <m:sty m:val="p"/>
-                  </m:rPr>
-                  <w:rPr>
-                    <w:rFonts w:ascii="Cambria Math" w:eastAsia="Calibri" w:hAnsi="Cambria Math" w:cs="Times New Roman"/>
-                    <w:sz w:val="24"/>
-                    <w:szCs w:val="24"/>
-                  </w:rPr>
-                  <m:t>A</m:t>
-                </m:r>
-              </m:oMath>
-            </m:oMathPara>
-          </w:p>
-          <w:p>
-            <w:pPr>
-              <w:jc w:val="center"/>
-              <w:rPr>
-                <w:rFonts w:ascii="Calibri" w:eastAsia="Calibri" w:hAnsi="Calibri" w:cs="Times New Roman"/>
-                <w:sz w:val="24"/>
-                <w:szCs w:val="24"/>
-              </w:rPr>
-            </w:pPr>
-            <m:oMathPara>
-              <m:oMath>
-                <m:r>
-                  <m:rPr>
-                    <m:sty m:val="p"/>
-                  </m:rPr>
-                  <w:rPr>
-                    <w:rFonts w:ascii="Cambria Math" w:eastAsia="Calibri" w:hAnsi="Cambria Math" w:cs="Times New Roman"/>
-                    <w:sz w:val="24"/>
-                    <w:szCs w:val="24"/>
-                  </w:rPr>
-                  <m:t>uint</m:t>
-                </m:r>
-                <m:r>
-                  <m:rPr>
-                    <m:sty m:val="p"/>
-                  </m:rPr>
-                  <w:rPr>
-                    <w:rFonts w:ascii="Cambria Math" w:eastAsia="Calibri" w:hAnsi="Cambria Math" w:cs="Times New Roman"/>
-                    <w:sz w:val="24"/>
-                    <w:szCs w:val="24"/>
-                  </w:rPr>
-                  <m:t xml:space="preserve">32_t </m:t>
-                </m:r>
-                <m:r>
-                  <m:rPr>
-                    <m:sty m:val="p"/>
-                  </m:rPr>
-                  <w:rPr>
-                    <w:rFonts w:ascii="Cambria Math" w:eastAsia="Calibri" w:hAnsi="Cambria Math" w:cs="Times New Roman"/>
-                    <w:sz w:val="24"/>
-                    <w:szCs w:val="24"/>
-                  </w:rPr>
-                  <m:t>counterEncoderPulse</m:t>
-                </m:r>
-                <m:r>
-                  <m:rPr>
-                    <m:sty m:val="p"/>
-                  </m:rPr>
-                  <w:rPr>
-                    <w:rFonts w:ascii="Cambria Math" w:eastAsia="Calibri" w:hAnsi="Cambria Math" w:cs="Times New Roman"/>
-                    <w:sz w:val="24"/>
-                    <w:szCs w:val="24"/>
-                  </w:rPr>
-                  <m:t>B</m:t>
-                </m:r>
-              </m:oMath>
-            </m:oMathPara>
-          </w:p>
-          <w:p>
-            <w:pPr>
-              <w:jc w:val="center"/>
-              <w:rPr>
-                <w:rFonts w:ascii="Calibri" w:eastAsia="Calibri" w:hAnsi="Calibri" w:cs="Times New Roman"/>
-                <w:sz w:val="24"/>
-                <w:szCs w:val="24"/>
-              </w:rPr>
-            </w:pPr>
-            <m:oMathPara>
-              <m:oMath>
-                <m:r>
-                  <m:rPr>
-                    <m:sty m:val="p"/>
-                  </m:rPr>
-                  <w:rPr>
-                    <w:rFonts w:ascii="Cambria Math" w:eastAsia="Calibri" w:hAnsi="Cambria Math" w:cs="Times New Roman"/>
-                    <w:sz w:val="24"/>
-                    <w:szCs w:val="24"/>
-                  </w:rPr>
-                  <m:t>uint32_t counterEncoderPulse</m:t>
-                </m:r>
-                <m:r>
-                  <m:rPr>
-                    <m:sty m:val="p"/>
-                  </m:rPr>
-                  <w:rPr>
-                    <w:rFonts w:ascii="Cambria Math" w:eastAsia="Calibri" w:hAnsi="Cambria Math" w:cs="Times New Roman"/>
-                    <w:sz w:val="24"/>
-                    <w:szCs w:val="24"/>
-                  </w:rPr>
-                  <m:t>C</m:t>
+                  <m:t>uint32_t counterEncoderPulseC</m:t>
                 </m:r>
               </m:oMath>
             </m:oMathPara>
@@ -4361,6 +4085,9 @@
                   </m:e>
                 </m:d>
                 <m:r>
+                  <m:rPr>
+                    <m:sty m:val="p"/>
+                  </m:rPr>
                   <w:rPr>
                     <w:rFonts w:ascii="Calibri" w:eastAsia="Calibri" w:hAnsi="Calibri" w:cs="Times New Roman"/>
                     <w:sz w:val="24"/>
@@ -4379,6 +4106,9 @@
                   <m:t>input=acceX,acceY, acceZ</m:t>
                 </m:r>
                 <m:r>
+                  <m:rPr>
+                    <m:sty m:val="p"/>
+                  </m:rPr>
                   <w:rPr>
                     <w:rFonts w:ascii="Calibri" w:eastAsia="Calibri" w:hAnsi="Calibri" w:cs="Times New Roman"/>
                     <w:sz w:val="24"/>
@@ -5060,15 +4790,7 @@
                     <w:sz w:val="24"/>
                     <w:szCs w:val="24"/>
                   </w:rPr>
-                  <m:t>input=</m:t>
-                </m:r>
-                <m:r>
-                  <w:rPr>
-                    <w:rFonts w:ascii="Cambria Math" w:eastAsia="Calibri" w:hAnsi="Cambria Math" w:cs="Times New Roman"/>
-                    <w:sz w:val="24"/>
-                    <w:szCs w:val="24"/>
-                  </w:rPr>
-                  <m:t>arcA, arcB, arcC</m:t>
+                  <m:t>input=arcA, arcB, arcC</m:t>
                 </m:r>
               </m:oMath>
             </m:oMathPara>
@@ -5542,23 +5264,7 @@
                     <w:sz w:val="24"/>
                     <w:szCs w:val="24"/>
                   </w:rPr>
-                  <m:t>float varphiA=</m:t>
-                </m:r>
-                <m:r>
-                  <w:rPr>
-                    <w:rFonts w:ascii="Cambria Math" w:eastAsia="Calibri" w:hAnsi="Cambria Math" w:cs="Times New Roman"/>
-                    <w:sz w:val="24"/>
-                    <w:szCs w:val="24"/>
-                  </w:rPr>
-                  <m:t>OMEGA_J</m:t>
-                </m:r>
-                <m:r>
-                  <w:rPr>
-                    <w:rFonts w:ascii="Cambria Math" w:eastAsia="Calibri" w:hAnsi="Cambria Math" w:cs="Times New Roman"/>
-                    <w:sz w:val="24"/>
-                    <w:szCs w:val="24"/>
-                  </w:rPr>
-                  <m:t>*</m:t>
+                  <m:t>float varphiA=OMEGA_J*</m:t>
                 </m:r>
                 <m:r>
                   <m:rPr>
@@ -5569,7 +5275,29 @@
                     <w:sz w:val="24"/>
                     <w:szCs w:val="24"/>
                   </w:rPr>
-                  <m:t>counterEncoderPulse</m:t>
+                  <m:t>counterEncoderPulseA</m:t>
+                </m:r>
+              </m:oMath>
+            </m:oMathPara>
+          </w:p>
+          <w:p>
+            <w:pPr>
+              <w:jc w:val="center"/>
+              <w:rPr>
+                <w:rFonts w:ascii="Calibri" w:eastAsia="Calibri" w:hAnsi="Calibri" w:cs="Times New Roman"/>
+                <w:sz w:val="24"/>
+                <w:szCs w:val="24"/>
+              </w:rPr>
+            </w:pPr>
+            <m:oMathPara>
+              <m:oMath>
+                <m:r>
+                  <w:rPr>
+                    <w:rFonts w:ascii="Cambria Math" w:eastAsia="Calibri" w:hAnsi="Cambria Math" w:cs="Times New Roman"/>
+                    <w:sz w:val="24"/>
+                    <w:szCs w:val="24"/>
+                  </w:rPr>
+                  <m:t>float varphiB=OMEGA_J*</m:t>
                 </m:r>
                 <m:r>
                   <m:rPr>
@@ -5580,7 +5308,7 @@
                     <w:sz w:val="24"/>
                     <w:szCs w:val="24"/>
                   </w:rPr>
-                  <m:t>A</m:t>
+                  <m:t>counterEncoderPulseB</m:t>
                 </m:r>
               </m:oMath>
             </m:oMathPara>
@@ -5602,39 +5330,7 @@
                     <w:sz w:val="24"/>
                     <w:szCs w:val="24"/>
                   </w:rPr>
-                  <m:t>float varph</m:t>
-                </m:r>
-                <m:r>
-                  <w:rPr>
-                    <w:rFonts w:ascii="Cambria Math" w:eastAsia="Calibri" w:hAnsi="Cambria Math" w:cs="Times New Roman"/>
-                    <w:sz w:val="24"/>
-                    <w:szCs w:val="24"/>
-                  </w:rPr>
-                  <m:t>iB</m:t>
-                </m:r>
-                <m:r>
-                  <w:rPr>
-                    <w:rFonts w:ascii="Cambria Math" w:eastAsia="Calibri" w:hAnsi="Cambria Math" w:cs="Times New Roman"/>
-                    <w:sz w:val="24"/>
-                    <w:szCs w:val="24"/>
-                  </w:rPr>
-                  <m:t>=</m:t>
-                </m:r>
-                <m:r>
-                  <w:rPr>
-                    <w:rFonts w:ascii="Cambria Math" w:eastAsia="Calibri" w:hAnsi="Cambria Math" w:cs="Times New Roman"/>
-                    <w:sz w:val="24"/>
-                    <w:szCs w:val="24"/>
-                  </w:rPr>
-                  <m:t>OMEGA_J</m:t>
-                </m:r>
-                <m:r>
-                  <w:rPr>
-                    <w:rFonts w:ascii="Cambria Math" w:eastAsia="Calibri" w:hAnsi="Cambria Math" w:cs="Times New Roman"/>
-                    <w:sz w:val="24"/>
-                    <w:szCs w:val="24"/>
-                  </w:rPr>
-                  <m:t>*</m:t>
+                  <m:t>float varphiC=OMEGA_J*</m:t>
                 </m:r>
                 <m:r>
                   <m:rPr>
@@ -5645,94 +5341,7 @@
                     <w:sz w:val="24"/>
                     <w:szCs w:val="24"/>
                   </w:rPr>
-                  <m:t>counterEncoderPulse</m:t>
-                </m:r>
-                <m:r>
-                  <m:rPr>
-                    <m:sty m:val="p"/>
-                  </m:rPr>
-                  <w:rPr>
-                    <w:rFonts w:ascii="Cambria Math" w:eastAsia="Calibri" w:hAnsi="Cambria Math" w:cs="Times New Roman"/>
-                    <w:sz w:val="24"/>
-                    <w:szCs w:val="24"/>
-                  </w:rPr>
-                  <m:t>B</m:t>
-                </m:r>
-              </m:oMath>
-            </m:oMathPara>
-          </w:p>
-          <w:p>
-            <w:pPr>
-              <w:jc w:val="center"/>
-              <w:rPr>
-                <w:rFonts w:ascii="Calibri" w:eastAsia="Calibri" w:hAnsi="Calibri" w:cs="Times New Roman"/>
-                <w:sz w:val="24"/>
-                <w:szCs w:val="24"/>
-              </w:rPr>
-            </w:pPr>
-            <m:oMathPara>
-              <m:oMath>
-                <m:r>
-                  <w:rPr>
-                    <w:rFonts w:ascii="Cambria Math" w:eastAsia="Calibri" w:hAnsi="Cambria Math" w:cs="Times New Roman"/>
-                    <w:sz w:val="24"/>
-                    <w:szCs w:val="24"/>
-                  </w:rPr>
-                  <m:t>float varph</m:t>
-                </m:r>
-                <m:r>
-                  <w:rPr>
-                    <w:rFonts w:ascii="Cambria Math" w:eastAsia="Calibri" w:hAnsi="Cambria Math" w:cs="Times New Roman"/>
-                    <w:sz w:val="24"/>
-                    <w:szCs w:val="24"/>
-                  </w:rPr>
-                  <m:t>iC</m:t>
-                </m:r>
-                <m:r>
-                  <w:rPr>
-                    <w:rFonts w:ascii="Cambria Math" w:eastAsia="Calibri" w:hAnsi="Cambria Math" w:cs="Times New Roman"/>
-                    <w:sz w:val="24"/>
-                    <w:szCs w:val="24"/>
-                  </w:rPr>
-                  <m:t>=</m:t>
-                </m:r>
-                <m:r>
-                  <w:rPr>
-                    <w:rFonts w:ascii="Cambria Math" w:eastAsia="Calibri" w:hAnsi="Cambria Math" w:cs="Times New Roman"/>
-                    <w:sz w:val="24"/>
-                    <w:szCs w:val="24"/>
-                  </w:rPr>
-                  <m:t>OMEGA_J</m:t>
-                </m:r>
-                <m:r>
-                  <w:rPr>
-                    <w:rFonts w:ascii="Cambria Math" w:eastAsia="Calibri" w:hAnsi="Cambria Math" w:cs="Times New Roman"/>
-                    <w:sz w:val="24"/>
-                    <w:szCs w:val="24"/>
-                  </w:rPr>
-                  <m:t>*</m:t>
-                </m:r>
-                <m:r>
-                  <m:rPr>
-                    <m:sty m:val="p"/>
-                  </m:rPr>
-                  <w:rPr>
-                    <w:rFonts w:ascii="Cambria Math" w:eastAsia="Calibri" w:hAnsi="Cambria Math" w:cs="Times New Roman"/>
-                    <w:sz w:val="24"/>
-                    <w:szCs w:val="24"/>
-                  </w:rPr>
-                  <m:t>counterEncoderPulse</m:t>
-                </m:r>
-                <m:r>
-                  <m:rPr>
-                    <m:sty m:val="p"/>
-                  </m:rPr>
-                  <w:rPr>
-                    <w:rFonts w:ascii="Cambria Math" w:eastAsia="Calibri" w:hAnsi="Cambria Math" w:cs="Times New Roman"/>
-                    <w:sz w:val="24"/>
-                    <w:szCs w:val="24"/>
-                  </w:rPr>
-                  <m:t>C</m:t>
+                  <m:t>counterEncoderPulseC</m:t>
                 </m:r>
               </m:oMath>
             </m:oMathPara>
@@ -6077,55 +5686,7 @@
                     <w:sz w:val="24"/>
                     <w:szCs w:val="24"/>
                   </w:rPr>
-                  <m:t>float arc</m:t>
-                </m:r>
-                <m:r>
-                  <w:rPr>
-                    <w:rFonts w:ascii="Cambria Math" w:eastAsia="Calibri" w:hAnsi="Cambria Math" w:cs="Times New Roman"/>
-                    <w:sz w:val="24"/>
-                    <w:szCs w:val="24"/>
-                  </w:rPr>
-                  <m:t>B</m:t>
-                </m:r>
-                <m:r>
-                  <w:rPr>
-                    <w:rFonts w:ascii="Cambria Math" w:eastAsia="Calibri" w:hAnsi="Cambria Math" w:cs="Times New Roman"/>
-                    <w:sz w:val="24"/>
-                    <w:szCs w:val="24"/>
-                  </w:rPr>
-                  <m:t>=varphi</m:t>
-                </m:r>
-                <m:r>
-                  <w:rPr>
-                    <w:rFonts w:ascii="Cambria Math" w:eastAsia="Calibri" w:hAnsi="Cambria Math" w:cs="Times New Roman"/>
-                    <w:sz w:val="24"/>
-                    <w:szCs w:val="24"/>
-                  </w:rPr>
-                  <m:t>B</m:t>
-                </m:r>
-                <m:r>
-                  <w:rPr>
-                    <w:rFonts w:ascii="Cambria Math" w:eastAsia="Calibri" w:hAnsi="Cambria Math" w:cs="Times New Roman"/>
-                    <w:sz w:val="24"/>
-                    <w:szCs w:val="24"/>
-                  </w:rPr>
-                  <m:t>*</m:t>
-                </m:r>
-                <m:r>
-                  <w:rPr>
-                    <w:rFonts w:ascii="Cambria Math" w:eastAsia="Calibri" w:hAnsi="Cambria Math" w:cs="Times New Roman"/>
-                    <w:sz w:val="24"/>
-                    <w:szCs w:val="24"/>
-                  </w:rPr>
-                  <m:t xml:space="preserve"> </m:t>
-                </m:r>
-                <m:r>
-                  <w:rPr>
-                    <w:rFonts w:ascii="Cambria Math" w:eastAsia="Calibri" w:hAnsi="Cambria Math" w:cs="Times New Roman"/>
-                    <w:sz w:val="24"/>
-                    <w:szCs w:val="24"/>
-                  </w:rPr>
-                  <m:t>RADIUS_WHEELS</m:t>
+                  <m:t>float arcB=varphiB* RADIUS_WHEELS</m:t>
                 </m:r>
               </m:oMath>
             </m:oMathPara>
@@ -6149,47 +5710,7 @@
                     <w:sz w:val="24"/>
                     <w:szCs w:val="24"/>
                   </w:rPr>
-                  <m:t>f</m:t>
-                </m:r>
-                <m:r>
-                  <w:rPr>
-                    <w:rFonts w:ascii="Cambria Math" w:eastAsia="Calibri" w:hAnsi="Cambria Math" w:cs="Times New Roman"/>
-                    <w:sz w:val="24"/>
-                    <w:szCs w:val="24"/>
-                  </w:rPr>
-                  <m:t>loat arc</m:t>
-                </m:r>
-                <m:r>
-                  <w:rPr>
-                    <w:rFonts w:ascii="Cambria Math" w:eastAsia="Calibri" w:hAnsi="Cambria Math" w:cs="Times New Roman"/>
-                    <w:sz w:val="24"/>
-                    <w:szCs w:val="24"/>
-                  </w:rPr>
-                  <m:t>C</m:t>
-                </m:r>
-                <m:r>
-                  <w:rPr>
-                    <w:rFonts w:ascii="Cambria Math" w:eastAsia="Calibri" w:hAnsi="Cambria Math" w:cs="Times New Roman"/>
-                    <w:sz w:val="24"/>
-                    <w:szCs w:val="24"/>
-                  </w:rPr>
-                  <m:t>=varphi</m:t>
-                </m:r>
-                <m:r>
-                  <w:rPr>
-                    <w:rFonts w:ascii="Cambria Math" w:eastAsia="Calibri" w:hAnsi="Cambria Math" w:cs="Times New Roman"/>
-                    <w:sz w:val="24"/>
-                    <w:szCs w:val="24"/>
-                  </w:rPr>
-                  <m:t>C</m:t>
-                </m:r>
-                <m:r>
-                  <w:rPr>
-                    <w:rFonts w:ascii="Cambria Math" w:eastAsia="Calibri" w:hAnsi="Cambria Math" w:cs="Times New Roman"/>
-                    <w:sz w:val="24"/>
-                    <w:szCs w:val="24"/>
-                  </w:rPr>
-                  <m:t>*RADIUS_WHEELS</m:t>
+                  <m:t>float arcC=varphiC*RADIUS_WHEELS</m:t>
                 </m:r>
               </m:oMath>
             </m:oMathPara>
@@ -6568,8 +6089,55 @@
                         <w:sz w:val="24"/>
                         <w:szCs w:val="24"/>
                       </w:rPr>
-                      <m:t>periodEncoderPulse</m:t>
-                    </m:r>
+                      <m:t>periodEncoderPulseA</m:t>
+                    </m:r>
+                  </m:den>
+                </m:f>
+              </m:oMath>
+            </m:oMathPara>
+            <w:bookmarkEnd w:id="27"/>
+            <w:bookmarkEnd w:id="28"/>
+          </w:p>
+          <w:p>
+            <w:pPr>
+              <w:rPr>
+                <w:rFonts w:ascii="Calibri" w:eastAsia="Calibri" w:hAnsi="Calibri" w:cs="Times New Roman"/>
+                <w:sz w:val="24"/>
+                <w:szCs w:val="24"/>
+              </w:rPr>
+            </w:pPr>
+            <m:oMathPara>
+              <m:oMath>
+                <m:r>
+                  <w:rPr>
+                    <w:rFonts w:ascii="Cambria Math" w:eastAsia="Calibri" w:hAnsi="Cambria Math" w:cs="Times New Roman"/>
+                    <w:sz w:val="24"/>
+                    <w:szCs w:val="24"/>
+                  </w:rPr>
+                  <m:t>float omegaB=</m:t>
+                </m:r>
+                <m:f>
+                  <m:fPr>
+                    <m:ctrlPr>
+                      <w:rPr>
+                        <w:rFonts w:ascii="Cambria Math" w:eastAsia="Calibri" w:hAnsi="Cambria Math" w:cs="Times New Roman"/>
+                        <w:i/>
+                        <w:sz w:val="24"/>
+                        <w:szCs w:val="24"/>
+                      </w:rPr>
+                    </m:ctrlPr>
+                  </m:fPr>
+                  <m:num>
+                    <m:r>
+                      <w:rPr>
+                        <w:rFonts w:ascii="Cambria Math" w:eastAsia="Calibri" w:hAnsi="Cambria Math" w:cs="Times New Roman"/>
+                        <w:sz w:val="24"/>
+                        <w:szCs w:val="24"/>
+                      </w:rPr>
+                      <m:t>OMEGA_J</m:t>
+                    </m:r>
+                  </m:num>
+                  <m:den>
                     <m:r>
                       <m:rPr>
                         <m:sty m:val="p"/>
@@ -6579,14 +6147,12 @@
                         <w:sz w:val="24"/>
                         <w:szCs w:val="24"/>
                       </w:rPr>
-                      <m:t>A</m:t>
+                      <m:t>periodEncoderPulseB</m:t>
                     </m:r>
                   </m:den>
                 </m:f>
               </m:oMath>
             </m:oMathPara>
-            <w:bookmarkEnd w:id="27"/>
-            <w:bookmarkEnd w:id="28"/>
           </w:p>
           <w:p>
             <w:pPr>
@@ -6604,23 +6170,7 @@
                     <w:sz w:val="24"/>
                     <w:szCs w:val="24"/>
                   </w:rPr>
-                  <m:t>float omega</m:t>
-                </m:r>
-                <m:r>
-                  <w:rPr>
-                    <w:rFonts w:ascii="Cambria Math" w:eastAsia="Calibri" w:hAnsi="Cambria Math" w:cs="Times New Roman"/>
-                    <w:sz w:val="24"/>
-                    <w:szCs w:val="24"/>
-                  </w:rPr>
-                  <m:t>B</m:t>
-                </m:r>
-                <m:r>
-                  <w:rPr>
-                    <w:rFonts w:ascii="Cambria Math" w:eastAsia="Calibri" w:hAnsi="Cambria Math" w:cs="Times New Roman"/>
-                    <w:sz w:val="24"/>
-                    <w:szCs w:val="24"/>
-                  </w:rPr>
-                  <m:t>=</m:t>
+                  <m:t>float omegaC=</m:t>
                 </m:r>
                 <m:f>
                   <m:fPr>
@@ -6653,101 +6203,7 @@
                         <w:sz w:val="24"/>
                         <w:szCs w:val="24"/>
                       </w:rPr>
-                      <m:t>periodEncoderPulse</m:t>
-                    </m:r>
-                    <m:r>
-                      <m:rPr>
-                        <m:sty m:val="p"/>
-                      </m:rPr>
-                      <w:rPr>
-                        <w:rFonts w:ascii="Cambria Math" w:eastAsia="Calibri" w:hAnsi="Cambria Math" w:cs="Times New Roman"/>
-                        <w:sz w:val="24"/>
-                        <w:szCs w:val="24"/>
-                      </w:rPr>
-                      <m:t>B</m:t>
-                    </m:r>
-                  </m:den>
-                </m:f>
-              </m:oMath>
-            </m:oMathPara>
-          </w:p>
-          <w:p>
-            <w:pPr>
-              <w:rPr>
-                <w:rFonts w:ascii="Calibri" w:eastAsia="Calibri" w:hAnsi="Calibri" w:cs="Times New Roman"/>
-                <w:sz w:val="24"/>
-                <w:szCs w:val="24"/>
-              </w:rPr>
-            </w:pPr>
-            <m:oMathPara>
-              <m:oMath>
-                <m:r>
-                  <w:rPr>
-                    <w:rFonts w:ascii="Cambria Math" w:eastAsia="Calibri" w:hAnsi="Cambria Math" w:cs="Times New Roman"/>
-                    <w:sz w:val="24"/>
-                    <w:szCs w:val="24"/>
-                  </w:rPr>
-                  <m:t>float omega</m:t>
-                </m:r>
-                <m:r>
-                  <w:rPr>
-                    <w:rFonts w:ascii="Cambria Math" w:eastAsia="Calibri" w:hAnsi="Cambria Math" w:cs="Times New Roman"/>
-                    <w:sz w:val="24"/>
-                    <w:szCs w:val="24"/>
-                  </w:rPr>
-                  <m:t>C</m:t>
-                </m:r>
-                <m:r>
-                  <w:rPr>
-                    <w:rFonts w:ascii="Cambria Math" w:eastAsia="Calibri" w:hAnsi="Cambria Math" w:cs="Times New Roman"/>
-                    <w:sz w:val="24"/>
-                    <w:szCs w:val="24"/>
-                  </w:rPr>
-                  <m:t>=</m:t>
-                </m:r>
-                <m:f>
-                  <m:fPr>
-                    <m:ctrlPr>
-                      <w:rPr>
-                        <w:rFonts w:ascii="Cambria Math" w:eastAsia="Calibri" w:hAnsi="Cambria Math" w:cs="Times New Roman"/>
-                        <w:i/>
-                        <w:sz w:val="24"/>
-                        <w:szCs w:val="24"/>
-                      </w:rPr>
-                    </m:ctrlPr>
-                  </m:fPr>
-                  <m:num>
-                    <m:r>
-                      <w:rPr>
-                        <w:rFonts w:ascii="Cambria Math" w:eastAsia="Calibri" w:hAnsi="Cambria Math" w:cs="Times New Roman"/>
-                        <w:sz w:val="24"/>
-                        <w:szCs w:val="24"/>
-                      </w:rPr>
-                      <m:t>OMEGA_J</m:t>
-                    </m:r>
-                  </m:num>
-                  <m:den>
-                    <m:r>
-                      <m:rPr>
-                        <m:sty m:val="p"/>
-                      </m:rPr>
-                      <w:rPr>
-                        <w:rFonts w:ascii="Cambria Math" w:eastAsia="Calibri" w:hAnsi="Cambria Math" w:cs="Times New Roman"/>
-                        <w:sz w:val="24"/>
-                        <w:szCs w:val="24"/>
-                      </w:rPr>
-                      <m:t>periodEncoderPulse</m:t>
-                    </m:r>
-                    <m:r>
-                      <m:rPr>
-                        <m:sty m:val="p"/>
-                      </m:rPr>
-                      <w:rPr>
-                        <w:rFonts w:ascii="Cambria Math" w:eastAsia="Calibri" w:hAnsi="Cambria Math" w:cs="Times New Roman"/>
-                        <w:sz w:val="24"/>
-                        <w:szCs w:val="24"/>
-                      </w:rPr>
-                      <m:t>C</m:t>
+                      <m:t>periodEncoderPulseC</m:t>
                     </m:r>
                   </m:den>
                 </m:f>
@@ -7115,121 +6571,51 @@
                     <w:sz w:val="24"/>
                     <w:szCs w:val="24"/>
                   </w:rPr>
-                  <m:t>unit</m:t>
-                </m:r>
+                  <m:t>unit16_t velocityX=phiX* RADIUS_BALL</m:t>
+                </m:r>
+              </m:oMath>
+            </m:oMathPara>
+          </w:p>
+          <w:p>
+            <w:pPr>
+              <w:rPr>
+                <w:rFonts w:ascii="Calibri" w:eastAsia="Calibri" w:hAnsi="Calibri" w:cs="Times New Roman"/>
+                <w:sz w:val="24"/>
+                <w:szCs w:val="24"/>
+              </w:rPr>
+            </w:pPr>
+            <m:oMathPara>
+              <m:oMath>
                 <m:r>
                   <w:rPr>
                     <w:rFonts w:ascii="Cambria Math" w:eastAsia="Calibri" w:hAnsi="Cambria Math" w:cs="Times New Roman"/>
                     <w:sz w:val="24"/>
                     <w:szCs w:val="24"/>
                   </w:rPr>
-                  <m:t>16</m:t>
-                </m:r>
+                  <m:t>unit16_t velocityX=phiX* RADIUS_BALL</m:t>
+                </m:r>
+              </m:oMath>
+            </m:oMathPara>
+          </w:p>
+          <w:p>
+            <w:pPr>
+              <w:rPr>
+                <w:rFonts w:ascii="Calibri" w:eastAsia="Calibri" w:hAnsi="Calibri" w:cs="Times New Roman"/>
+                <w:sz w:val="24"/>
+                <w:szCs w:val="24"/>
+              </w:rPr>
+            </w:pPr>
+            <w:bookmarkStart w:id="31" w:name="_GoBack"/>
+            <w:bookmarkEnd w:id="31"/>
+            <m:oMathPara>
+              <m:oMath>
                 <m:r>
                   <w:rPr>
                     <w:rFonts w:ascii="Cambria Math" w:eastAsia="Calibri" w:hAnsi="Cambria Math" w:cs="Times New Roman"/>
                     <w:sz w:val="24"/>
                     <w:szCs w:val="24"/>
                   </w:rPr>
-                  <m:t xml:space="preserve">_t velocityX=phiX* </m:t>
-                </m:r>
-                <m:r>
-                  <w:rPr>
-                    <w:rFonts w:ascii="Cambria Math" w:eastAsia="Calibri" w:hAnsi="Cambria Math" w:cs="Times New Roman"/>
-                    <w:sz w:val="24"/>
-                    <w:szCs w:val="24"/>
-                  </w:rPr>
-                  <m:t>RADIUS_BALL</m:t>
-                </m:r>
-              </m:oMath>
-            </m:oMathPara>
-          </w:p>
-          <w:p>
-            <w:pPr>
-              <w:rPr>
-                <w:rFonts w:ascii="Calibri" w:eastAsia="Calibri" w:hAnsi="Calibri" w:cs="Times New Roman"/>
-                <w:sz w:val="24"/>
-                <w:szCs w:val="24"/>
-              </w:rPr>
-            </w:pPr>
-            <m:oMathPara>
-              <m:oMath>
-                <m:r>
-                  <w:rPr>
-                    <w:rFonts w:ascii="Cambria Math" w:eastAsia="Calibri" w:hAnsi="Cambria Math" w:cs="Times New Roman"/>
-                    <w:sz w:val="24"/>
-                    <w:szCs w:val="24"/>
-                  </w:rPr>
-                  <m:t>unit</m:t>
-                </m:r>
-                <m:r>
-                  <w:rPr>
-                    <w:rFonts w:ascii="Cambria Math" w:eastAsia="Calibri" w:hAnsi="Cambria Math" w:cs="Times New Roman"/>
-                    <w:sz w:val="24"/>
-                    <w:szCs w:val="24"/>
-                  </w:rPr>
-                  <m:t>16</m:t>
-                </m:r>
-                <m:r>
-                  <w:rPr>
-                    <w:rFonts w:ascii="Cambria Math" w:eastAsia="Calibri" w:hAnsi="Cambria Math" w:cs="Times New Roman"/>
-                    <w:sz w:val="24"/>
-                    <w:szCs w:val="24"/>
-                  </w:rPr>
-                  <m:t>_t</m:t>
-                </m:r>
-                <m:r>
-                  <w:rPr>
-                    <w:rFonts w:ascii="Cambria Math" w:eastAsia="Calibri" w:hAnsi="Cambria Math" w:cs="Times New Roman"/>
-                    <w:sz w:val="24"/>
-                    <w:szCs w:val="24"/>
-                  </w:rPr>
-                  <m:t xml:space="preserve"> velocityX=phiX* RADIUS_BALL</m:t>
-                </m:r>
-              </m:oMath>
-            </m:oMathPara>
-          </w:p>
-          <w:p>
-            <w:pPr>
-              <w:rPr>
-                <w:rFonts w:ascii="Calibri" w:eastAsia="Calibri" w:hAnsi="Calibri" w:cs="Times New Roman"/>
-                <w:sz w:val="24"/>
-                <w:szCs w:val="24"/>
-              </w:rPr>
-            </w:pPr>
-            <m:oMathPara>
-              <m:oMath>
-                <m:r>
-                  <w:rPr>
-                    <w:rFonts w:ascii="Cambria Math" w:eastAsia="Calibri" w:hAnsi="Cambria Math" w:cs="Times New Roman"/>
-                    <w:sz w:val="24"/>
-                    <w:szCs w:val="24"/>
-                  </w:rPr>
-                  <m:t>unit</m:t>
-                </m:r>
-                <m:r>
-                  <w:rPr>
-                    <w:rFonts w:ascii="Cambria Math" w:eastAsia="Calibri" w:hAnsi="Cambria Math" w:cs="Times New Roman"/>
-                    <w:sz w:val="24"/>
-                    <w:szCs w:val="24"/>
-                  </w:rPr>
-                  <m:t>16</m:t>
-                </m:r>
-                <m:r>
-                  <w:rPr>
-                    <w:rFonts w:ascii="Cambria Math" w:eastAsia="Calibri" w:hAnsi="Cambria Math" w:cs="Times New Roman"/>
-                    <w:sz w:val="24"/>
-                    <w:szCs w:val="24"/>
-                  </w:rPr>
-                  <m:t xml:space="preserve">_t </m:t>
-                </m:r>
-                <m:r>
-                  <w:rPr>
-                    <w:rFonts w:ascii="Cambria Math" w:eastAsia="Calibri" w:hAnsi="Cambria Math" w:cs="Times New Roman"/>
-                    <w:sz w:val="24"/>
-                    <w:szCs w:val="24"/>
-                  </w:rPr>
-                  <m:t>velocityX=phiX* RADIUS_BALL</m:t>
+                  <m:t>unit16_t velocityX=phiX* RADIUS_BALL</m:t>
                 </m:r>
               </m:oMath>
             </m:oMathPara>
@@ -7639,168 +7025,70 @@
                     <w:sz w:val="24"/>
                     <w:szCs w:val="24"/>
                   </w:rPr>
-                  <m:t>uint32_t coordinateX,</m:t>
-                </m:r>
+                  <m:t>uint32_t coordinateX,coordinateY,coordinateZ ;</m:t>
+                </m:r>
+              </m:oMath>
+            </m:oMathPara>
+          </w:p>
+          <w:p>
+            <w:pPr>
+              <w:rPr>
+                <w:rFonts w:ascii="Calibri" w:eastAsia="Calibri" w:hAnsi="Calibri" w:cs="Times New Roman"/>
+                <w:sz w:val="24"/>
+                <w:szCs w:val="24"/>
+              </w:rPr>
+            </w:pPr>
+            <m:oMathPara>
+              <m:oMath>
                 <m:r>
                   <w:rPr>
                     <w:rFonts w:ascii="Cambria Math" w:eastAsia="Calibri" w:hAnsi="Cambria Math" w:cs="Times New Roman"/>
                     <w:sz w:val="24"/>
                     <w:szCs w:val="24"/>
                   </w:rPr>
-                  <m:t>coordinate</m:t>
-                </m:r>
+                  <m:t>coordinateX+=velocityX*SAMPLE_TIME</m:t>
+                </m:r>
+              </m:oMath>
+            </m:oMathPara>
+          </w:p>
+          <w:p>
+            <w:pPr>
+              <w:rPr>
+                <w:rFonts w:ascii="Calibri" w:eastAsia="Calibri" w:hAnsi="Calibri" w:cs="Times New Roman"/>
+                <w:sz w:val="24"/>
+                <w:szCs w:val="24"/>
+              </w:rPr>
+            </w:pPr>
+            <m:oMathPara>
+              <m:oMath>
                 <m:r>
                   <w:rPr>
                     <w:rFonts w:ascii="Cambria Math" w:eastAsia="Calibri" w:hAnsi="Cambria Math" w:cs="Times New Roman"/>
                     <w:sz w:val="24"/>
                     <w:szCs w:val="24"/>
                   </w:rPr>
-                  <m:t>Y,</m:t>
-                </m:r>
+                  <m:t>coordinateY+=velocityY*SAMPLE_TIME</m:t>
+                </m:r>
+              </m:oMath>
+            </m:oMathPara>
+          </w:p>
+          <w:p>
+            <w:pPr>
+              <w:rPr>
+                <w:rFonts w:ascii="Calibri" w:eastAsia="Calibri" w:hAnsi="Calibri" w:cs="Times New Roman"/>
+                <w:sz w:val="24"/>
+                <w:szCs w:val="24"/>
+              </w:rPr>
+            </w:pPr>
+            <m:oMathPara>
+              <m:oMath>
                 <m:r>
                   <w:rPr>
                     <w:rFonts w:ascii="Cambria Math" w:eastAsia="Calibri" w:hAnsi="Cambria Math" w:cs="Times New Roman"/>
                     <w:sz w:val="24"/>
                     <w:szCs w:val="24"/>
                   </w:rPr>
-                  <m:t>coordinate</m:t>
-                </m:r>
-                <m:r>
-                  <w:rPr>
-                    <w:rFonts w:ascii="Cambria Math" w:eastAsia="Calibri" w:hAnsi="Cambria Math" w:cs="Times New Roman"/>
-                    <w:sz w:val="24"/>
-                    <w:szCs w:val="24"/>
-                  </w:rPr>
-                  <m:t>Z ;</m:t>
-                </m:r>
-              </m:oMath>
-            </m:oMathPara>
-          </w:p>
-          <w:p>
-            <w:pPr>
-              <w:rPr>
-                <w:rFonts w:ascii="Calibri" w:eastAsia="Calibri" w:hAnsi="Calibri" w:cs="Times New Roman"/>
-                <w:sz w:val="24"/>
-                <w:szCs w:val="24"/>
-              </w:rPr>
-            </w:pPr>
-            <m:oMathPara>
-              <m:oMath>
-                <m:r>
-                  <w:rPr>
-                    <w:rFonts w:ascii="Cambria Math" w:eastAsia="Calibri" w:hAnsi="Cambria Math" w:cs="Times New Roman"/>
-                    <w:sz w:val="24"/>
-                    <w:szCs w:val="24"/>
-                  </w:rPr>
-                  <m:t>coordinateX+=velocityX*SAMPLE_TIME</m:t>
-                </m:r>
-              </m:oMath>
-            </m:oMathPara>
-          </w:p>
-          <w:p>
-            <w:pPr>
-              <w:rPr>
-                <w:rFonts w:ascii="Calibri" w:eastAsia="Calibri" w:hAnsi="Calibri" w:cs="Times New Roman"/>
-                <w:sz w:val="24"/>
-                <w:szCs w:val="24"/>
-              </w:rPr>
-            </w:pPr>
-            <m:oMathPara>
-              <m:oMath>
-                <m:r>
-                  <w:rPr>
-                    <w:rFonts w:ascii="Cambria Math" w:eastAsia="Calibri" w:hAnsi="Cambria Math" w:cs="Times New Roman"/>
-                    <w:sz w:val="24"/>
-                    <w:szCs w:val="24"/>
-                  </w:rPr>
-                  <m:t>coordinate</m:t>
-                </m:r>
-                <m:r>
-                  <w:rPr>
-                    <w:rFonts w:ascii="Cambria Math" w:eastAsia="Calibri" w:hAnsi="Cambria Math" w:cs="Times New Roman"/>
-                    <w:sz w:val="24"/>
-                    <w:szCs w:val="24"/>
-                  </w:rPr>
-                  <m:t>Y</m:t>
-                </m:r>
-                <m:r>
-                  <w:rPr>
-                    <w:rFonts w:ascii="Cambria Math" w:eastAsia="Calibri" w:hAnsi="Cambria Math" w:cs="Times New Roman"/>
-                    <w:sz w:val="24"/>
-                    <w:szCs w:val="24"/>
-                  </w:rPr>
-                  <m:t>+=velocity</m:t>
-                </m:r>
-                <m:r>
-                  <w:rPr>
-                    <w:rFonts w:ascii="Cambria Math" w:eastAsia="Calibri" w:hAnsi="Cambria Math" w:cs="Times New Roman"/>
-                    <w:sz w:val="24"/>
-                    <w:szCs w:val="24"/>
-                  </w:rPr>
-                  <m:t>Y</m:t>
-                </m:r>
-                <m:r>
-                  <w:rPr>
-                    <w:rFonts w:ascii="Cambria Math" w:eastAsia="Calibri" w:hAnsi="Cambria Math" w:cs="Times New Roman"/>
-                    <w:sz w:val="24"/>
-                    <w:szCs w:val="24"/>
-                  </w:rPr>
-                  <m:t>*SAMPLE_TIME</m:t>
-                </m:r>
-              </m:oMath>
-            </m:oMathPara>
-          </w:p>
-          <w:p>
-            <w:pPr>
-              <w:rPr>
-                <w:rFonts w:ascii="Calibri" w:eastAsia="Calibri" w:hAnsi="Calibri" w:cs="Times New Roman"/>
-                <w:sz w:val="24"/>
-                <w:szCs w:val="24"/>
-              </w:rPr>
-            </w:pPr>
-            <m:oMathPara>
-              <m:oMath>
-                <m:r>
-                  <w:rPr>
-                    <w:rFonts w:ascii="Cambria Math" w:eastAsia="Calibri" w:hAnsi="Cambria Math" w:cs="Times New Roman"/>
-                    <w:sz w:val="24"/>
-                    <w:szCs w:val="24"/>
-                  </w:rPr>
-                  <m:t>coordinate</m:t>
-                </m:r>
-                <m:r>
-                  <w:rPr>
-                    <w:rFonts w:ascii="Cambria Math" w:eastAsia="Calibri" w:hAnsi="Cambria Math" w:cs="Times New Roman"/>
-                    <w:sz w:val="24"/>
-                    <w:szCs w:val="24"/>
-                  </w:rPr>
-                  <m:t>Z</m:t>
-                </m:r>
-                <m:r>
-                  <w:rPr>
-                    <w:rFonts w:ascii="Cambria Math" w:eastAsia="Calibri" w:hAnsi="Cambria Math" w:cs="Times New Roman"/>
-                    <w:sz w:val="24"/>
-                    <w:szCs w:val="24"/>
-                  </w:rPr>
-                  <m:t>+=velocity</m:t>
-                </m:r>
-                <m:r>
-                  <w:rPr>
-                    <w:rFonts w:ascii="Cambria Math" w:eastAsia="Calibri" w:hAnsi="Cambria Math" w:cs="Times New Roman"/>
-                    <w:sz w:val="24"/>
-                    <w:szCs w:val="24"/>
-                  </w:rPr>
-                  <m:t>Z</m:t>
-                </m:r>
-                <w:bookmarkStart w:id="31" w:name="_GoBack"/>
-                <w:bookmarkEnd w:id="31"/>
-                <m:r>
-                  <w:rPr>
-                    <w:rFonts w:ascii="Cambria Math" w:eastAsia="Calibri" w:hAnsi="Cambria Math" w:cs="Times New Roman"/>
-                    <w:sz w:val="24"/>
-                    <w:szCs w:val="24"/>
-                  </w:rPr>
-                  <m:t>*SAMPLE_TIME</m:t>
+                  <m:t>coordinateZ+=velocityZ*SAMPLE_TIME</m:t>
                 </m:r>
               </m:oMath>
             </m:oMathPara>
@@ -7889,6 +7177,9 @@
                   <m:t>lqrA, lqrB, lqrC</m:t>
                 </m:r>
                 <m:r>
+                  <m:rPr>
+                    <m:sty m:val="p"/>
+                  </m:rPr>
                   <w:rPr>
                     <w:rFonts w:ascii="Cambria Math" w:eastAsia="Calibri" w:hAnsi="Cambria Math" w:cs="Times New Roman"/>
                     <w:sz w:val="24"/>
@@ -7907,6 +7198,9 @@
                   <m:t>lqrD, lqrQ, lqrR</m:t>
                 </m:r>
                 <m:r>
+                  <m:rPr>
+                    <m:sty m:val="p"/>
+                  </m:rPr>
                   <w:rPr>
                     <w:rFonts w:ascii="Cambria Math" w:eastAsia="Calibri" w:hAnsi="Cambria Math" w:cs="Times New Roman"/>
                     <w:sz w:val="24"/>
@@ -8078,6 +7372,9 @@
                   </m:sub>
                 </m:sSub>
                 <m:r>
+                  <m:rPr>
+                    <m:sty m:val="p"/>
+                  </m:rPr>
                   <w:rPr>
                     <w:rFonts w:ascii="Cambria Math" w:eastAsia="Calibri" w:hAnsi="Cambria Math" w:cs="Times New Roman"/>
                     <w:sz w:val="24"/>
@@ -8236,14 +7533,6 @@
         </w:tc>
       </w:tr>
     </w:tbl>
-    <w:p>
-      <w:pPr>
-        <w:rPr>
-          <w:sz w:val="24"/>
-          <w:szCs w:val="24"/>
-        </w:rPr>
-      </w:pPr>
-    </w:p>
     <w:p>
       <w:pPr>
         <w:rPr>

</xml_diff>

<commit_message>
Created new files: Encoder, Controller, IMU.
</commit_message>
<xml_diff>
--- a/docs/TABLE OF VARIABLES.docx
+++ b/docs/TABLE OF VARIABLES.docx
@@ -560,7 +560,21 @@
                 <w:sz w:val="24"/>
                 <w:szCs w:val="24"/>
               </w:rPr>
-              <w:t>Sample Time (Period)</w:t>
+              <w:t xml:space="preserve">Sample Time </w:t>
+            </w:r>
+            <w:r>
+              <w:rPr>
+                <w:sz w:val="24"/>
+                <w:szCs w:val="24"/>
+              </w:rPr>
+              <w:t xml:space="preserve">IMU </w:t>
+            </w:r>
+            <w:r>
+              <w:rPr>
+                <w:sz w:val="24"/>
+                <w:szCs w:val="24"/>
+              </w:rPr>
+              <w:t>(Period)</w:t>
             </w:r>
           </w:p>
         </w:tc>
@@ -607,7 +621,7 @@
                         <w:sz w:val="24"/>
                         <w:szCs w:val="24"/>
                       </w:rPr>
-                      <m:t>s</m:t>
+                      <m:t>sIMU</m:t>
                     </m:r>
                   </m:sub>
                 </m:sSub>
@@ -651,7 +665,7 @@
                     <w:sz w:val="24"/>
                     <w:szCs w:val="24"/>
                   </w:rPr>
-                  <m:t>#define SAMPLE_TIME (100)</m:t>
+                  <m:t>#define SAMPLE_TIME_IMU (100)</m:t>
                 </m:r>
               </m:oMath>
             </m:oMathPara>
@@ -724,22 +738,7 @@
                 <w:sz w:val="24"/>
                 <w:szCs w:val="24"/>
               </w:rPr>
-              <w:t xml:space="preserve">Radius of the </w:t>
-            </w:r>
-            <w:r>
-              <w:rPr>
-                <w:b/>
-                <w:sz w:val="24"/>
-                <w:szCs w:val="24"/>
-              </w:rPr>
-              <w:t>B</w:t>
-            </w:r>
-            <w:r>
-              <w:rPr>
-                <w:sz w:val="24"/>
-                <w:szCs w:val="24"/>
-              </w:rPr>
-              <w:t>all</w:t>
+              <w:t>Sample Time EMCODER (Period)</w:t>
             </w:r>
           </w:p>
         </w:tc>
@@ -762,6 +761,185 @@
                   <m:sSubPr>
                     <m:ctrlPr>
                       <w:rPr>
+                        <w:rFonts w:ascii="Cambria Math" w:eastAsia="Calibri" w:hAnsi="Cambria Math" w:cs="Times New Roman"/>
+                        <w:i/>
+                        <w:sz w:val="24"/>
+                        <w:szCs w:val="24"/>
+                      </w:rPr>
+                    </m:ctrlPr>
+                  </m:sSubPr>
+                  <m:e>
+                    <m:r>
+                      <w:rPr>
+                        <w:rFonts w:ascii="Cambria Math" w:eastAsia="Calibri" w:hAnsi="Cambria Math" w:cs="Times New Roman"/>
+                        <w:sz w:val="24"/>
+                        <w:szCs w:val="24"/>
+                      </w:rPr>
+                      <m:t>T</m:t>
+                    </m:r>
+                  </m:e>
+                  <m:sub>
+                    <m:r>
+                      <w:rPr>
+                        <w:rFonts w:ascii="Cambria Math" w:eastAsia="Calibri" w:hAnsi="Cambria Math" w:cs="Times New Roman"/>
+                        <w:sz w:val="24"/>
+                        <w:szCs w:val="24"/>
+                      </w:rPr>
+                      <m:t>sENCODER</m:t>
+                    </m:r>
+                  </m:sub>
+                </m:sSub>
+              </m:oMath>
+            </m:oMathPara>
+          </w:p>
+        </w:tc>
+        <w:tc>
+          <w:tcPr>
+            <w:tcW w:w="4472" w:type="dxa"/>
+          </w:tcPr>
+          <w:p>
+            <w:pPr>
+              <w:jc w:val="center"/>
+              <w:rPr>
+                <w:rFonts w:ascii="Calibri" w:eastAsia="Calibri" w:hAnsi="Calibri" w:cs="Times New Roman"/>
+                <w:sz w:val="24"/>
+                <w:szCs w:val="24"/>
+              </w:rPr>
+            </w:pPr>
+          </w:p>
+        </w:tc>
+        <w:tc>
+          <w:tcPr>
+            <w:tcW w:w="6839" w:type="dxa"/>
+          </w:tcPr>
+          <w:p>
+            <w:pPr>
+              <w:jc w:val="center"/>
+              <w:rPr>
+                <w:rFonts w:ascii="Calibri" w:eastAsia="Calibri" w:hAnsi="Calibri" w:cs="Times New Roman"/>
+                <w:sz w:val="24"/>
+                <w:szCs w:val="24"/>
+              </w:rPr>
+            </w:pPr>
+            <m:oMathPara>
+              <m:oMath>
+                <m:r>
+                  <w:rPr>
+                    <w:rFonts w:ascii="Cambria Math" w:eastAsia="Calibri" w:hAnsi="Cambria Math" w:cs="Times New Roman"/>
+                    <w:sz w:val="24"/>
+                    <w:szCs w:val="24"/>
+                  </w:rPr>
+                  <m:t>#define SAMPLE_TIME_ENCODER (100)</m:t>
+                </m:r>
+              </m:oMath>
+            </m:oMathPara>
+          </w:p>
+        </w:tc>
+        <w:tc>
+          <w:tcPr>
+            <w:tcW w:w="2551" w:type="dxa"/>
+          </w:tcPr>
+          <w:p>
+            <w:pPr>
+              <w:jc w:val="center"/>
+              <w:rPr>
+                <w:rFonts w:ascii="Calibri" w:eastAsia="Calibri" w:hAnsi="Calibri" w:cs="Times New Roman"/>
+                <w:sz w:val="24"/>
+                <w:szCs w:val="24"/>
+              </w:rPr>
+            </w:pPr>
+            <w:r>
+              <w:rPr>
+                <w:rFonts w:ascii="Calibri" w:eastAsia="Calibri" w:hAnsi="Calibri" w:cs="Times New Roman"/>
+                <w:sz w:val="24"/>
+                <w:szCs w:val="24"/>
+              </w:rPr>
+              <w:t>100</w:t>
+            </w:r>
+          </w:p>
+        </w:tc>
+        <w:tc>
+          <w:tcPr>
+            <w:tcW w:w="950" w:type="dxa"/>
+          </w:tcPr>
+          <w:p>
+            <w:pPr>
+              <w:jc w:val="center"/>
+              <w:rPr>
+                <w:sz w:val="24"/>
+                <w:szCs w:val="24"/>
+              </w:rPr>
+            </w:pPr>
+            <m:oMathPara>
+              <m:oMath>
+                <m:r>
+                  <w:rPr>
+                    <w:rFonts w:ascii="Cambria Math" w:hAnsi="Cambria Math"/>
+                    <w:sz w:val="24"/>
+                    <w:szCs w:val="24"/>
+                  </w:rPr>
+                  <m:t>μs</m:t>
+                </m:r>
+              </m:oMath>
+            </m:oMathPara>
+          </w:p>
+        </w:tc>
+      </w:tr>
+      <w:tr>
+        <w:tc>
+          <w:tcPr>
+            <w:tcW w:w="4697" w:type="dxa"/>
+          </w:tcPr>
+          <w:p>
+            <w:pPr>
+              <w:rPr>
+                <w:sz w:val="24"/>
+                <w:szCs w:val="24"/>
+              </w:rPr>
+            </w:pPr>
+            <w:r>
+              <w:rPr>
+                <w:sz w:val="24"/>
+                <w:szCs w:val="24"/>
+              </w:rPr>
+              <w:t xml:space="preserve">Radius of the </w:t>
+            </w:r>
+            <w:r>
+              <w:rPr>
+                <w:b/>
+                <w:sz w:val="24"/>
+                <w:szCs w:val="24"/>
+              </w:rPr>
+              <w:t>B</w:t>
+            </w:r>
+            <w:r>
+              <w:rPr>
+                <w:sz w:val="24"/>
+                <w:szCs w:val="24"/>
+              </w:rPr>
+              <w:t>all</w:t>
+            </w:r>
+          </w:p>
+        </w:tc>
+        <w:tc>
+          <w:tcPr>
+            <w:tcW w:w="2712" w:type="dxa"/>
+          </w:tcPr>
+          <w:p>
+            <w:pPr>
+              <w:jc w:val="center"/>
+              <w:rPr>
+                <w:rFonts w:ascii="Calibri" w:eastAsia="Calibri" w:hAnsi="Calibri" w:cs="Times New Roman"/>
+                <w:sz w:val="24"/>
+                <w:szCs w:val="24"/>
+              </w:rPr>
+            </w:pPr>
+            <m:oMathPara>
+              <m:oMath>
+                <m:sSub>
+                  <m:sSubPr>
+                    <m:ctrlPr>
+                      <w:rPr>
                         <w:rFonts w:ascii="Cambria Math" w:hAnsi="Cambria Math"/>
                         <w:i/>
                         <w:sz w:val="24"/>
@@ -1297,6 +1475,22 @@
                 <w:szCs w:val="24"/>
               </w:rPr>
             </w:pPr>
+            <w:r>
+              <w:rPr>
+                <w:rFonts w:ascii="Calibri" w:eastAsia="Calibri" w:hAnsi="Calibri" w:cs="Times New Roman"/>
+                <w:sz w:val="24"/>
+                <w:szCs w:val="24"/>
+              </w:rPr>
+              <w:t xml:space="preserve">#define RADIUS_ROBOT </w:t>
+            </w:r>
+            <w:r>
+              <w:rPr>
+                <w:rFonts w:ascii="Calibri" w:eastAsia="Calibri" w:hAnsi="Calibri" w:cs="Times New Roman"/>
+                <w:sz w:val="24"/>
+                <w:szCs w:val="24"/>
+              </w:rPr>
+              <w:t>()</w:t>
+            </w:r>
           </w:p>
         </w:tc>
         <w:tc>
@@ -3475,6 +3669,8 @@
               </w:rPr>
             </w:pPr>
             <w:bookmarkStart w:id="11" w:name="OLE_LINK19"/>
+            <w:bookmarkStart w:id="12" w:name="OLE_LINK20"/>
+            <w:bookmarkStart w:id="13" w:name="OLE_LINK32"/>
             <w:bookmarkEnd w:id="9"/>
             <w:bookmarkEnd w:id="10"/>
             <m:oMathPara>
@@ -3497,81 +3693,22 @@
                     <w:sz w:val="24"/>
                     <w:szCs w:val="24"/>
                   </w:rPr>
-                  <m:t>A</m:t>
+                  <m:t>(MOTOR)</m:t>
                 </m:r>
               </m:oMath>
             </m:oMathPara>
           </w:p>
-          <w:p>
-            <w:pPr>
-              <w:jc w:val="center"/>
-              <w:rPr>
-                <w:rFonts w:ascii="Calibri" w:eastAsia="Calibri" w:hAnsi="Calibri" w:cs="Times New Roman"/>
-                <w:sz w:val="24"/>
-                <w:szCs w:val="24"/>
-              </w:rPr>
-            </w:pPr>
-            <w:bookmarkStart w:id="12" w:name="OLE_LINK20"/>
-            <m:oMathPara>
-              <m:oMath>
-                <m:r>
-                  <m:rPr>
-                    <m:sty m:val="p"/>
-                  </m:rPr>
-                  <w:rPr>
-                    <w:rFonts w:ascii="Cambria Math" w:eastAsia="Calibri" w:hAnsi="Cambria Math" w:cs="Times New Roman"/>
-                    <w:sz w:val="24"/>
-                    <w:szCs w:val="24"/>
-                  </w:rPr>
-                  <m:t>uint32_t periodEncoderPulse</m:t>
-                </m:r>
-                <w:bookmarkEnd w:id="12"/>
-                <m:r>
-                  <m:rPr>
-                    <m:sty m:val="p"/>
-                  </m:rPr>
-                  <w:rPr>
-                    <w:rFonts w:ascii="Cambria Math" w:eastAsia="Calibri" w:hAnsi="Cambria Math" w:cs="Times New Roman"/>
-                    <w:sz w:val="24"/>
-                    <w:szCs w:val="24"/>
-                  </w:rPr>
-                  <m:t>B</m:t>
-                </m:r>
-              </m:oMath>
-            </m:oMathPara>
-          </w:p>
-          <w:p>
-            <w:pPr>
-              <w:jc w:val="center"/>
-              <w:rPr>
-                <w:rFonts w:ascii="Calibri" w:eastAsia="Calibri" w:hAnsi="Calibri" w:cs="Times New Roman"/>
-                <w:sz w:val="24"/>
-                <w:szCs w:val="24"/>
-              </w:rPr>
-            </w:pPr>
-            <m:oMathPara>
-              <m:oMath>
-                <m:r>
-                  <m:rPr>
-                    <m:sty m:val="p"/>
-                  </m:rPr>
-                  <w:rPr>
-                    <w:rFonts w:ascii="Cambria Math" w:eastAsia="Calibri" w:hAnsi="Cambria Math" w:cs="Times New Roman"/>
-                    <w:sz w:val="24"/>
-                    <w:szCs w:val="24"/>
-                  </w:rPr>
-                  <m:t>uint32_t periodEncoderPulse</m:t>
-                </m:r>
-                <m:r>
-                  <w:rPr>
-                    <w:rFonts w:ascii="Cambria Math" w:eastAsia="Calibri" w:hAnsi="Cambria Math" w:cs="Times New Roman"/>
-                    <w:sz w:val="24"/>
-                    <w:szCs w:val="24"/>
-                  </w:rPr>
-                  <m:t>C</m:t>
-                </m:r>
-              </m:oMath>
-            </m:oMathPara>
+          <w:bookmarkEnd w:id="12"/>
+          <w:bookmarkEnd w:id="13"/>
+          <w:p>
+            <w:pPr>
+              <w:jc w:val="center"/>
+              <w:rPr>
+                <w:rFonts w:ascii="Calibri" w:eastAsia="Calibri" w:hAnsi="Calibri" w:cs="Times New Roman"/>
+                <w:sz w:val="24"/>
+                <w:szCs w:val="24"/>
+              </w:rPr>
+            </w:pPr>
           </w:p>
         </w:tc>
         <w:tc>
@@ -3769,6 +3906,8 @@
                 <w:szCs w:val="24"/>
               </w:rPr>
             </w:pPr>
+            <w:bookmarkStart w:id="14" w:name="OLE_LINK33"/>
+            <w:bookmarkStart w:id="15" w:name="OLE_LINK34"/>
             <m:oMathPara>
               <m:oMath>
                 <m:r>
@@ -3780,22 +3919,10 @@
                     <w:sz w:val="24"/>
                     <w:szCs w:val="24"/>
                   </w:rPr>
-                  <m:t>uint32_t counterEncoderPulseA</m:t>
-                </m:r>
-              </m:oMath>
-            </m:oMathPara>
-          </w:p>
-          <w:p>
-            <w:pPr>
-              <w:jc w:val="center"/>
-              <w:rPr>
-                <w:rFonts w:ascii="Calibri" w:eastAsia="Calibri" w:hAnsi="Calibri" w:cs="Times New Roman"/>
-                <w:sz w:val="24"/>
-                <w:szCs w:val="24"/>
-              </w:rPr>
-            </w:pPr>
-            <m:oMathPara>
-              <m:oMath>
+                  <m:t>uint32_t counterEncoderPulse</m:t>
+                </m:r>
+                <w:bookmarkEnd w:id="14"/>
+                <w:bookmarkEnd w:id="15"/>
                 <m:r>
                   <m:rPr>
                     <m:sty m:val="p"/>
@@ -3805,7 +3932,7 @@
                     <w:sz w:val="24"/>
                     <w:szCs w:val="24"/>
                   </w:rPr>
-                  <m:t>uint32_t counterEncoderPulseB</m:t>
+                  <m:t>(MOTOR)</m:t>
                 </m:r>
               </m:oMath>
             </m:oMathPara>
@@ -3819,21 +3946,6 @@
                 <w:szCs w:val="24"/>
               </w:rPr>
             </w:pPr>
-            <m:oMathPara>
-              <m:oMath>
-                <m:r>
-                  <m:rPr>
-                    <m:sty m:val="p"/>
-                  </m:rPr>
-                  <w:rPr>
-                    <w:rFonts w:ascii="Cambria Math" w:eastAsia="Calibri" w:hAnsi="Cambria Math" w:cs="Times New Roman"/>
-                    <w:sz w:val="24"/>
-                    <w:szCs w:val="24"/>
-                  </w:rPr>
-                  <m:t>uint32_t counterEncoderPulseC</m:t>
-                </m:r>
-              </m:oMath>
-            </m:oMathPara>
           </w:p>
         </w:tc>
         <w:tc>
@@ -3897,7 +4009,7 @@
               </w:rPr>
               <w:t xml:space="preserve">Orientation of </w:t>
             </w:r>
-            <w:bookmarkStart w:id="13" w:name="OLE_LINK27"/>
+            <w:bookmarkStart w:id="16" w:name="OLE_LINK27"/>
             <w:r>
               <w:rPr>
                 <w:sz w:val="24"/>
@@ -3905,7 +4017,7 @@
               </w:rPr>
               <w:t>the robot body</w:t>
             </w:r>
-            <w:bookmarkEnd w:id="13"/>
+            <w:bookmarkEnd w:id="16"/>
           </w:p>
         </w:tc>
         <w:tc>
@@ -4166,8 +4278,8 @@
                     </m:ctrlPr>
                   </m:dPr>
                   <m:e>
-                    <w:bookmarkStart w:id="14" w:name="OLE_LINK1"/>
-                    <w:bookmarkStart w:id="15" w:name="OLE_LINK2"/>
+                    <w:bookmarkStart w:id="17" w:name="OLE_LINK1"/>
+                    <w:bookmarkStart w:id="18" w:name="OLE_LINK2"/>
                     <m:f>
                       <m:fPr>
                         <m:ctrlPr>
@@ -4200,8 +4312,8 @@
                         </m:r>
                       </m:den>
                     </m:f>
-                    <w:bookmarkEnd w:id="14"/>
-                    <w:bookmarkEnd w:id="15"/>
+                    <w:bookmarkEnd w:id="17"/>
+                    <w:bookmarkEnd w:id="18"/>
                     <m:r>
                       <w:rPr>
                         <w:rFonts w:ascii="Cambria Math" w:hAnsi="Cambria Math"/>
@@ -4615,8 +4727,8 @@
                 <w:szCs w:val="24"/>
               </w:rPr>
             </w:pPr>
-            <w:bookmarkStart w:id="16" w:name="OLE_LINK4"/>
-            <w:bookmarkStart w:id="17" w:name="OLE_LINK5"/>
+            <w:bookmarkStart w:id="19" w:name="OLE_LINK4"/>
+            <w:bookmarkStart w:id="20" w:name="OLE_LINK5"/>
             <w:r>
               <w:rPr>
                 <w:sz w:val="24"/>
@@ -4624,8 +4736,8 @@
               </w:rPr>
               <w:t xml:space="preserve">Orientation </w:t>
             </w:r>
-            <w:bookmarkEnd w:id="16"/>
-            <w:bookmarkEnd w:id="17"/>
+            <w:bookmarkEnd w:id="19"/>
+            <w:bookmarkEnd w:id="20"/>
             <w:r>
               <w:rPr>
                 <w:sz w:val="24"/>
@@ -4903,8 +5015,8 @@
                 <w:szCs w:val="24"/>
               </w:rPr>
             </w:pPr>
-            <w:bookmarkStart w:id="18" w:name="OLE_LINK16"/>
-            <w:bookmarkStart w:id="19" w:name="OLE_LINK17"/>
+            <w:bookmarkStart w:id="21" w:name="OLE_LINK16"/>
+            <w:bookmarkStart w:id="22" w:name="OLE_LINK17"/>
             <w:r>
               <w:rPr>
                 <w:sz w:val="24"/>
@@ -4912,8 +5024,8 @@
               </w:rPr>
               <w:t>Angles</w:t>
             </w:r>
-            <w:bookmarkEnd w:id="18"/>
-            <w:bookmarkEnd w:id="19"/>
+            <w:bookmarkEnd w:id="21"/>
+            <w:bookmarkEnd w:id="22"/>
             <w:r>
               <w:rPr>
                 <w:sz w:val="24"/>
@@ -5011,7 +5123,7 @@
                 <w:szCs w:val="24"/>
               </w:rPr>
             </w:pPr>
-            <w:bookmarkStart w:id="20" w:name="OLE_LINK3"/>
+            <w:bookmarkStart w:id="23" w:name="OLE_LINK3"/>
             <m:oMathPara>
               <m:oMath>
                 <m:r>
@@ -5048,7 +5160,7 @@
                 </m:r>
               </m:oMath>
             </m:oMathPara>
-            <w:bookmarkEnd w:id="20"/>
+            <w:bookmarkEnd w:id="23"/>
           </w:p>
         </w:tc>
         <w:tc>
@@ -5264,18 +5376,110 @@
                     <w:sz w:val="24"/>
                     <w:szCs w:val="24"/>
                   </w:rPr>
-                  <m:t>float varphiA=OMEGA_J*</m:t>
-                </m:r>
-                <m:r>
-                  <m:rPr>
-                    <m:sty m:val="p"/>
-                  </m:rPr>
-                  <w:rPr>
-                    <w:rFonts w:ascii="Cambria Math" w:eastAsia="Calibri" w:hAnsi="Cambria Math" w:cs="Times New Roman"/>
-                    <w:sz w:val="24"/>
-                    <w:szCs w:val="24"/>
-                  </w:rPr>
-                  <m:t>counterEncoderPulseA</m:t>
+                  <m:t>#define varphi</m:t>
+                </m:r>
+                <m:d>
+                  <m:dPr>
+                    <m:ctrlPr>
+                      <w:rPr>
+                        <w:rFonts w:ascii="Cambria Math" w:eastAsia="Calibri" w:hAnsi="Cambria Math" w:cs="Times New Roman"/>
+                        <w:i/>
+                        <w:sz w:val="24"/>
+                        <w:szCs w:val="24"/>
+                      </w:rPr>
+                    </m:ctrlPr>
+                  </m:dPr>
+                  <m:e>
+                    <m:r>
+                      <w:rPr>
+                        <w:rFonts w:ascii="Cambria Math" w:eastAsia="Calibri" w:hAnsi="Cambria Math" w:cs="Times New Roman"/>
+                        <w:sz w:val="24"/>
+                        <w:szCs w:val="24"/>
+                      </w:rPr>
+                      <m:t>MOTOR</m:t>
+                    </m:r>
+                  </m:e>
+                </m:d>
+                <m:r>
+                  <w:rPr>
+                    <w:rFonts w:ascii="Cambria Math" w:eastAsia="Calibri" w:hAnsi="Cambria Math" w:cs="Times New Roman"/>
+                    <w:sz w:val="24"/>
+                    <w:szCs w:val="24"/>
+                  </w:rPr>
+                  <m:t xml:space="preserve"> </m:t>
+                </m:r>
+                <m:r>
+                  <w:rPr>
+                    <w:rFonts w:ascii="Cambria Math" w:eastAsia="Calibri" w:hAnsi="Cambria Math" w:cs="Times New Roman"/>
+                    <w:sz w:val="24"/>
+                    <w:szCs w:val="24"/>
+                  </w:rPr>
+                  <w:tab/>
+                </m:r>
+                <m:r>
+                  <w:rPr>
+                    <w:rFonts w:ascii="Cambria Math" w:eastAsia="Calibri" w:hAnsi="Cambria Math" w:cs="Times New Roman"/>
+                    <w:sz w:val="24"/>
+                    <w:szCs w:val="24"/>
+                  </w:rPr>
+                  <w:tab/>
+                </m:r>
+                <m:r>
+                  <w:rPr>
+                    <w:rFonts w:ascii="Cambria Math" w:eastAsia="Calibri" w:hAnsi="Cambria Math" w:cs="Times New Roman"/>
+                    <w:sz w:val="24"/>
+                    <w:szCs w:val="24"/>
+                  </w:rPr>
+                  <w:tab/>
+                </m:r>
+                <m:r>
+                  <w:rPr>
+                    <w:rFonts w:ascii="Cambria Math" w:eastAsia="Calibri" w:hAnsi="Cambria Math" w:cs="Times New Roman"/>
+                    <w:sz w:val="24"/>
+                    <w:szCs w:val="24"/>
+                  </w:rPr>
+                  <w:tab/>
+                </m:r>
+                <m:r>
+                  <w:rPr>
+                    <w:rFonts w:ascii="Cambria Math" w:eastAsia="Calibri" w:hAnsi="Cambria Math" w:cs="Times New Roman"/>
+                    <w:sz w:val="24"/>
+                    <w:szCs w:val="24"/>
+                  </w:rPr>
+                  <w:tab/>
+                </m:r>
+                <m:r>
+                  <w:rPr>
+                    <w:rFonts w:ascii="Cambria Math" w:eastAsia="Calibri" w:hAnsi="Cambria Math" w:cs="Times New Roman"/>
+                    <w:sz w:val="24"/>
+                    <w:szCs w:val="24"/>
+                  </w:rPr>
+                  <w:tab/>
+                </m:r>
+                <m:r>
+                  <w:rPr>
+                    <w:rFonts w:ascii="Cambria Math" w:eastAsia="Calibri" w:hAnsi="Cambria Math" w:cs="Times New Roman"/>
+                    <w:sz w:val="24"/>
+                    <w:szCs w:val="24"/>
+                  </w:rPr>
+                  <w:tab/>
+                </m:r>
+                <m:r>
+                  <w:rPr>
+                    <w:rFonts w:ascii="Cambria Math" w:eastAsia="Calibri" w:hAnsi="Cambria Math" w:cs="Times New Roman"/>
+                    <w:sz w:val="24"/>
+                    <w:szCs w:val="24"/>
+                  </w:rPr>
+                  <w:tab/>
+                </m:r>
+                <m:r>
+                  <w:rPr>
+                    <w:rFonts w:ascii="Cambria Math" w:eastAsia="Calibri" w:hAnsi="Cambria Math" w:cs="Times New Roman"/>
+                    <w:sz w:val="24"/>
+                    <w:szCs w:val="24"/>
+                  </w:rPr>
+                  <w:tab/>
+                  <m:t>(OMEGA_J*counterEncoderPulse(MOTOR))</m:t>
                 </m:r>
               </m:oMath>
             </m:oMathPara>
@@ -5289,135 +5493,59 @@
                 <w:szCs w:val="24"/>
               </w:rPr>
             </w:pPr>
+          </w:p>
+        </w:tc>
+        <w:tc>
+          <w:tcPr>
+            <w:tcW w:w="2551" w:type="dxa"/>
+          </w:tcPr>
+          <w:p>
+            <w:pPr>
+              <w:rPr>
+                <w:sz w:val="24"/>
+                <w:szCs w:val="24"/>
+              </w:rPr>
+            </w:pPr>
+            <w:bookmarkStart w:id="24" w:name="OLE_LINK30"/>
+            <w:bookmarkStart w:id="25" w:name="OLE_LINK31"/>
             <m:oMathPara>
               <m:oMath>
                 <m:r>
                   <w:rPr>
-                    <w:rFonts w:ascii="Cambria Math" w:eastAsia="Calibri" w:hAnsi="Cambria Math" w:cs="Times New Roman"/>
-                    <w:sz w:val="24"/>
-                    <w:szCs w:val="24"/>
-                  </w:rPr>
-                  <m:t>float varphiB=OMEGA_J*</m:t>
-                </m:r>
-                <m:r>
-                  <m:rPr>
-                    <m:sty m:val="p"/>
-                  </m:rPr>
-                  <w:rPr>
-                    <w:rFonts w:ascii="Cambria Math" w:eastAsia="Calibri" w:hAnsi="Cambria Math" w:cs="Times New Roman"/>
-                    <w:sz w:val="24"/>
-                    <w:szCs w:val="24"/>
-                  </w:rPr>
-                  <m:t>counterEncoderPulseB</m:t>
+                    <w:rFonts w:ascii="Cambria Math" w:hAnsi="Cambria Math"/>
+                    <w:sz w:val="24"/>
+                    <w:szCs w:val="24"/>
+                  </w:rPr>
+                  <m:t>[-</m:t>
+                </m:r>
+                <m:r>
+                  <w:rPr>
+                    <w:rFonts w:ascii="Cambria Math" w:eastAsiaTheme="minorEastAsia" w:hAnsi="Cambria Math"/>
+                    <w:sz w:val="24"/>
+                    <w:szCs w:val="24"/>
+                  </w:rPr>
+                  <m:t>∞</m:t>
+                </m:r>
+                <m:r>
+                  <w:rPr>
+                    <w:rFonts w:ascii="Cambria Math" w:hAnsi="Cambria Math"/>
+                    <w:sz w:val="24"/>
+                    <w:szCs w:val="24"/>
+                  </w:rPr>
+                  <m:t>, +</m:t>
+                </m:r>
+                <m:r>
+                  <w:rPr>
+                    <w:rFonts w:ascii="Cambria Math" w:eastAsiaTheme="minorEastAsia" w:hAnsi="Cambria Math"/>
+                    <w:sz w:val="24"/>
+                    <w:szCs w:val="24"/>
+                  </w:rPr>
+                  <m:t>∞]</m:t>
                 </m:r>
               </m:oMath>
             </m:oMathPara>
-          </w:p>
-          <w:p>
-            <w:pPr>
-              <w:jc w:val="center"/>
-              <w:rPr>
-                <w:rFonts w:ascii="Calibri" w:eastAsia="Calibri" w:hAnsi="Calibri" w:cs="Times New Roman"/>
-                <w:sz w:val="24"/>
-                <w:szCs w:val="24"/>
-              </w:rPr>
-            </w:pPr>
-            <m:oMathPara>
-              <m:oMath>
-                <m:r>
-                  <w:rPr>
-                    <w:rFonts w:ascii="Cambria Math" w:eastAsia="Calibri" w:hAnsi="Cambria Math" w:cs="Times New Roman"/>
-                    <w:sz w:val="24"/>
-                    <w:szCs w:val="24"/>
-                  </w:rPr>
-                  <m:t>float varphiC=OMEGA_J*</m:t>
-                </m:r>
-                <m:r>
-                  <m:rPr>
-                    <m:sty m:val="p"/>
-                  </m:rPr>
-                  <w:rPr>
-                    <w:rFonts w:ascii="Cambria Math" w:eastAsia="Calibri" w:hAnsi="Cambria Math" w:cs="Times New Roman"/>
-                    <w:sz w:val="24"/>
-                    <w:szCs w:val="24"/>
-                  </w:rPr>
-                  <m:t>counterEncoderPulseC</m:t>
-                </m:r>
-              </m:oMath>
-            </m:oMathPara>
-          </w:p>
-          <w:p>
-            <w:pPr>
-              <w:jc w:val="center"/>
-              <w:rPr>
-                <w:rFonts w:ascii="Calibri" w:eastAsia="Calibri" w:hAnsi="Calibri" w:cs="Times New Roman"/>
-                <w:sz w:val="24"/>
-                <w:szCs w:val="24"/>
-              </w:rPr>
-            </w:pPr>
-          </w:p>
-          <w:p>
-            <w:pPr>
-              <w:jc w:val="center"/>
-              <w:rPr>
-                <w:rFonts w:ascii="Calibri" w:eastAsia="Calibri" w:hAnsi="Calibri" w:cs="Times New Roman"/>
-                <w:sz w:val="24"/>
-                <w:szCs w:val="24"/>
-              </w:rPr>
-            </w:pPr>
-          </w:p>
-        </w:tc>
-        <w:tc>
-          <w:tcPr>
-            <w:tcW w:w="2551" w:type="dxa"/>
-          </w:tcPr>
-          <w:p>
-            <w:pPr>
-              <w:rPr>
-                <w:sz w:val="24"/>
-                <w:szCs w:val="24"/>
-              </w:rPr>
-            </w:pPr>
-            <w:bookmarkStart w:id="21" w:name="OLE_LINK30"/>
-            <w:bookmarkStart w:id="22" w:name="OLE_LINK31"/>
-            <m:oMathPara>
-              <m:oMath>
-                <m:r>
-                  <w:rPr>
-                    <w:rFonts w:ascii="Cambria Math" w:hAnsi="Cambria Math"/>
-                    <w:sz w:val="24"/>
-                    <w:szCs w:val="24"/>
-                  </w:rPr>
-                  <m:t>[-</m:t>
-                </m:r>
-                <m:r>
-                  <w:rPr>
-                    <w:rFonts w:ascii="Cambria Math" w:eastAsiaTheme="minorEastAsia" w:hAnsi="Cambria Math"/>
-                    <w:sz w:val="24"/>
-                    <w:szCs w:val="24"/>
-                  </w:rPr>
-                  <m:t>∞</m:t>
-                </m:r>
-                <m:r>
-                  <w:rPr>
-                    <w:rFonts w:ascii="Cambria Math" w:hAnsi="Cambria Math"/>
-                    <w:sz w:val="24"/>
-                    <w:szCs w:val="24"/>
-                  </w:rPr>
-                  <m:t>, +</m:t>
-                </m:r>
-                <m:r>
-                  <w:rPr>
-                    <w:rFonts w:ascii="Cambria Math" w:eastAsiaTheme="minorEastAsia" w:hAnsi="Cambria Math"/>
-                    <w:sz w:val="24"/>
-                    <w:szCs w:val="24"/>
-                  </w:rPr>
-                  <m:t>∞]</m:t>
-                </m:r>
-              </m:oMath>
-            </m:oMathPara>
-            <w:bookmarkEnd w:id="21"/>
-            <w:bookmarkEnd w:id="22"/>
+            <w:bookmarkEnd w:id="24"/>
+            <w:bookmarkEnd w:id="25"/>
           </w:p>
         </w:tc>
         <w:tc>
@@ -5650,23 +5778,97 @@
                     <w:sz w:val="24"/>
                     <w:szCs w:val="24"/>
                   </w:rPr>
-                  <m:t>float arcA=varphiA*</m:t>
-                </m:r>
-                <w:bookmarkStart w:id="23" w:name="OLE_LINK23"/>
-                <w:bookmarkStart w:id="24" w:name="OLE_LINK24"/>
-                <m:r>
-                  <w:rPr>
-                    <w:rFonts w:ascii="Cambria Math" w:eastAsia="Calibri" w:hAnsi="Cambria Math" w:cs="Times New Roman"/>
-                    <w:sz w:val="24"/>
-                    <w:szCs w:val="24"/>
-                  </w:rPr>
-                  <m:t>RADIUS_WHEELS</m:t>
+                  <m:t>#define arc(MOTOR)</m:t>
+                </m:r>
+                <m:r>
+                  <w:rPr>
+                    <w:rFonts w:ascii="Cambria Math" w:eastAsia="Calibri" w:hAnsi="Cambria Math" w:cs="Times New Roman"/>
+                    <w:sz w:val="24"/>
+                    <w:szCs w:val="24"/>
+                  </w:rPr>
+                  <w:tab/>
+                </m:r>
+                <m:r>
+                  <w:rPr>
+                    <w:rFonts w:ascii="Cambria Math" w:eastAsia="Calibri" w:hAnsi="Cambria Math" w:cs="Times New Roman"/>
+                    <w:sz w:val="24"/>
+                    <w:szCs w:val="24"/>
+                  </w:rPr>
+                  <w:tab/>
+                </m:r>
+                <m:r>
+                  <w:rPr>
+                    <w:rFonts w:ascii="Cambria Math" w:eastAsia="Calibri" w:hAnsi="Cambria Math" w:cs="Times New Roman"/>
+                    <w:sz w:val="24"/>
+                    <w:szCs w:val="24"/>
+                  </w:rPr>
+                  <w:tab/>
+                </m:r>
+                <m:r>
+                  <w:rPr>
+                    <w:rFonts w:ascii="Cambria Math" w:eastAsia="Calibri" w:hAnsi="Cambria Math" w:cs="Times New Roman"/>
+                    <w:sz w:val="24"/>
+                    <w:szCs w:val="24"/>
+                  </w:rPr>
+                  <w:tab/>
+                </m:r>
+                <m:r>
+                  <w:rPr>
+                    <w:rFonts w:ascii="Cambria Math" w:eastAsia="Calibri" w:hAnsi="Cambria Math" w:cs="Times New Roman"/>
+                    <w:sz w:val="24"/>
+                    <w:szCs w:val="24"/>
+                  </w:rPr>
+                  <w:tab/>
+                </m:r>
+                <m:r>
+                  <w:rPr>
+                    <w:rFonts w:ascii="Cambria Math" w:eastAsia="Calibri" w:hAnsi="Cambria Math" w:cs="Times New Roman"/>
+                    <w:sz w:val="24"/>
+                    <w:szCs w:val="24"/>
+                  </w:rPr>
+                  <w:tab/>
+                </m:r>
+                <m:r>
+                  <w:rPr>
+                    <w:rFonts w:ascii="Cambria Math" w:eastAsia="Calibri" w:hAnsi="Cambria Math" w:cs="Times New Roman"/>
+                    <w:sz w:val="24"/>
+                    <w:szCs w:val="24"/>
+                  </w:rPr>
+                  <w:tab/>
+                </m:r>
+                <m:r>
+                  <w:rPr>
+                    <w:rFonts w:ascii="Cambria Math" w:eastAsia="Calibri" w:hAnsi="Cambria Math" w:cs="Times New Roman"/>
+                    <w:sz w:val="24"/>
+                    <w:szCs w:val="24"/>
+                  </w:rPr>
+                  <w:tab/>
+                </m:r>
+                <m:r>
+                  <w:rPr>
+                    <w:rFonts w:ascii="Cambria Math" w:eastAsia="Calibri" w:hAnsi="Cambria Math" w:cs="Times New Roman"/>
+                    <w:sz w:val="24"/>
+                    <w:szCs w:val="24"/>
+                  </w:rPr>
+                  <w:tab/>
+                </m:r>
+                <m:r>
+                  <w:rPr>
+                    <w:rFonts w:ascii="Cambria Math" w:eastAsia="Calibri" w:hAnsi="Cambria Math" w:cs="Times New Roman"/>
+                    <w:sz w:val="24"/>
+                    <w:szCs w:val="24"/>
+                  </w:rPr>
+                  <w:tab/>
+                  <m:t>(varphi(MOTOR)*RADIUS_WHEELS)</m:t>
                 </m:r>
               </m:oMath>
             </m:oMathPara>
-            <w:bookmarkEnd w:id="23"/>
-            <w:bookmarkEnd w:id="24"/>
-          </w:p>
+          </w:p>
+        </w:tc>
+        <w:tc>
+          <w:tcPr>
+            <w:tcW w:w="2551" w:type="dxa"/>
+          </w:tcPr>
           <w:p>
             <w:pPr>
               <w:rPr>
@@ -5676,95 +5878,42 @@
               </w:rPr>
             </w:pPr>
             <m:oMathPara>
-              <m:oMathParaPr>
-                <m:jc m:val="center"/>
-              </m:oMathParaPr>
               <m:oMath>
                 <m:r>
                   <w:rPr>
-                    <w:rFonts w:ascii="Cambria Math" w:eastAsia="Calibri" w:hAnsi="Cambria Math" w:cs="Times New Roman"/>
-                    <w:sz w:val="24"/>
-                    <w:szCs w:val="24"/>
-                  </w:rPr>
-                  <m:t>float arcB=varphiB* RADIUS_WHEELS</m:t>
+                    <w:rFonts w:ascii="Cambria Math" w:hAnsi="Cambria Math"/>
+                    <w:sz w:val="24"/>
+                    <w:szCs w:val="24"/>
+                  </w:rPr>
+                  <m:t>[-</m:t>
+                </m:r>
+                <m:r>
+                  <w:rPr>
+                    <w:rFonts w:ascii="Cambria Math" w:eastAsiaTheme="minorEastAsia" w:hAnsi="Cambria Math"/>
+                    <w:sz w:val="24"/>
+                    <w:szCs w:val="24"/>
+                  </w:rPr>
+                  <m:t>∞</m:t>
+                </m:r>
+                <m:r>
+                  <w:rPr>
+                    <w:rFonts w:ascii="Cambria Math" w:hAnsi="Cambria Math"/>
+                    <w:sz w:val="24"/>
+                    <w:szCs w:val="24"/>
+                  </w:rPr>
+                  <m:t>, +</m:t>
+                </m:r>
+                <m:r>
+                  <w:rPr>
+                    <w:rFonts w:ascii="Cambria Math" w:eastAsiaTheme="minorEastAsia" w:hAnsi="Cambria Math"/>
+                    <w:sz w:val="24"/>
+                    <w:szCs w:val="24"/>
+                  </w:rPr>
+                  <m:t>∞]</m:t>
                 </m:r>
               </m:oMath>
             </m:oMathPara>
           </w:p>
-          <w:p>
-            <w:pPr>
-              <w:rPr>
-                <w:rFonts w:ascii="Calibri" w:eastAsia="Calibri" w:hAnsi="Calibri" w:cs="Times New Roman"/>
-                <w:sz w:val="24"/>
-                <w:szCs w:val="24"/>
-              </w:rPr>
-            </w:pPr>
-            <m:oMathPara>
-              <m:oMathParaPr>
-                <m:jc m:val="center"/>
-              </m:oMathParaPr>
-              <m:oMath>
-                <m:r>
-                  <w:rPr>
-                    <w:rFonts w:ascii="Cambria Math" w:eastAsia="Calibri" w:hAnsi="Cambria Math" w:cs="Times New Roman"/>
-                    <w:sz w:val="24"/>
-                    <w:szCs w:val="24"/>
-                  </w:rPr>
-                  <m:t>float arcC=varphiC*RADIUS_WHEELS</m:t>
-                </m:r>
-              </m:oMath>
-            </m:oMathPara>
-          </w:p>
-        </w:tc>
-        <w:tc>
-          <w:tcPr>
-            <w:tcW w:w="2551" w:type="dxa"/>
-          </w:tcPr>
-          <w:p>
-            <w:pPr>
-              <w:rPr>
-                <w:rFonts w:ascii="Calibri" w:eastAsia="Calibri" w:hAnsi="Calibri" w:cs="Times New Roman"/>
-                <w:sz w:val="24"/>
-                <w:szCs w:val="24"/>
-              </w:rPr>
-            </w:pPr>
-            <m:oMathPara>
-              <m:oMath>
-                <m:r>
-                  <w:rPr>
-                    <w:rFonts w:ascii="Cambria Math" w:hAnsi="Cambria Math"/>
-                    <w:sz w:val="24"/>
-                    <w:szCs w:val="24"/>
-                  </w:rPr>
-                  <m:t>[-</m:t>
-                </m:r>
-                <m:r>
-                  <w:rPr>
-                    <w:rFonts w:ascii="Cambria Math" w:eastAsiaTheme="minorEastAsia" w:hAnsi="Cambria Math"/>
-                    <w:sz w:val="24"/>
-                    <w:szCs w:val="24"/>
-                  </w:rPr>
-                  <m:t>∞</m:t>
-                </m:r>
-                <m:r>
-                  <w:rPr>
-                    <w:rFonts w:ascii="Cambria Math" w:hAnsi="Cambria Math"/>
-                    <w:sz w:val="24"/>
-                    <w:szCs w:val="24"/>
-                  </w:rPr>
-                  <m:t>, +</m:t>
-                </m:r>
-                <m:r>
-                  <w:rPr>
-                    <w:rFonts w:ascii="Cambria Math" w:eastAsiaTheme="minorEastAsia" w:hAnsi="Cambria Math"/>
-                    <w:sz w:val="24"/>
-                    <w:szCs w:val="24"/>
-                  </w:rPr>
-                  <m:t>∞]</m:t>
-                </m:r>
-              </m:oMath>
-            </m:oMathPara>
-          </w:p>
         </w:tc>
         <w:tc>
           <w:tcPr>
@@ -5800,8 +5949,8 @@
                 <w:szCs w:val="24"/>
               </w:rPr>
             </w:pPr>
-            <w:bookmarkStart w:id="25" w:name="OLE_LINK25"/>
-            <w:bookmarkStart w:id="26" w:name="OLE_LINK26"/>
+            <w:bookmarkStart w:id="26" w:name="OLE_LINK25"/>
+            <w:bookmarkStart w:id="27" w:name="OLE_LINK26"/>
             <w:r>
               <w:rPr>
                 <w:sz w:val="24"/>
@@ -5809,8 +5958,8 @@
               </w:rPr>
               <w:t>Angular velocity of</w:t>
             </w:r>
-            <w:bookmarkEnd w:id="25"/>
             <w:bookmarkEnd w:id="26"/>
+            <w:bookmarkEnd w:id="27"/>
             <w:r>
               <w:rPr>
                 <w:sz w:val="24"/>
@@ -6046,8 +6195,8 @@
                 <w:szCs w:val="24"/>
               </w:rPr>
             </w:pPr>
-            <w:bookmarkStart w:id="27" w:name="OLE_LINK28"/>
-            <w:bookmarkStart w:id="28" w:name="OLE_LINK29"/>
+            <w:bookmarkStart w:id="28" w:name="OLE_LINK28"/>
+            <w:bookmarkStart w:id="29" w:name="OLE_LINK29"/>
             <m:oMathPara>
               <m:oMath>
                 <m:r>
@@ -6095,8 +6244,8 @@
                 </m:f>
               </m:oMath>
             </m:oMathPara>
-            <w:bookmarkEnd w:id="27"/>
             <w:bookmarkEnd w:id="28"/>
+            <w:bookmarkEnd w:id="29"/>
           </w:p>
           <w:p>
             <w:pPr>
@@ -6209,6 +6358,122 @@
                 </m:f>
               </m:oMath>
             </m:oMathPara>
+          </w:p>
+          <w:p>
+            <w:pPr>
+              <w:rPr>
+                <w:rFonts w:ascii="Calibri" w:eastAsia="Calibri" w:hAnsi="Calibri" w:cs="Times New Roman"/>
+                <w:sz w:val="24"/>
+                <w:szCs w:val="24"/>
+              </w:rPr>
+            </w:pPr>
+            <w:r>
+              <w:rPr>
+                <w:rFonts w:ascii="Calibri" w:eastAsia="Calibri" w:hAnsi="Calibri" w:cs="Times New Roman"/>
+                <w:sz w:val="24"/>
+                <w:szCs w:val="24"/>
+              </w:rPr>
+              <w:t>#define omega(MOTOR)</w:t>
+            </w:r>
+            <w:r>
+              <w:rPr>
+                <w:rFonts w:ascii="Calibri" w:eastAsia="Calibri" w:hAnsi="Calibri" w:cs="Times New Roman"/>
+                <w:sz w:val="24"/>
+                <w:szCs w:val="24"/>
+              </w:rPr>
+              <w:tab/>
+            </w:r>
+            <w:r>
+              <w:rPr>
+                <w:rFonts w:ascii="Calibri" w:eastAsia="Calibri" w:hAnsi="Calibri" w:cs="Times New Roman"/>
+                <w:sz w:val="24"/>
+                <w:szCs w:val="24"/>
+              </w:rPr>
+              <w:tab/>
+            </w:r>
+            <w:r>
+              <w:rPr>
+                <w:rFonts w:ascii="Calibri" w:eastAsia="Calibri" w:hAnsi="Calibri" w:cs="Times New Roman"/>
+                <w:sz w:val="24"/>
+                <w:szCs w:val="24"/>
+              </w:rPr>
+              <w:tab/>
+            </w:r>
+            <w:r>
+              <w:rPr>
+                <w:rFonts w:ascii="Calibri" w:eastAsia="Calibri" w:hAnsi="Calibri" w:cs="Times New Roman"/>
+                <w:sz w:val="24"/>
+                <w:szCs w:val="24"/>
+              </w:rPr>
+              <w:tab/>
+            </w:r>
+            <w:r>
+              <w:rPr>
+                <w:rFonts w:ascii="Calibri" w:eastAsia="Calibri" w:hAnsi="Calibri" w:cs="Times New Roman"/>
+                <w:sz w:val="24"/>
+                <w:szCs w:val="24"/>
+              </w:rPr>
+              <w:tab/>
+            </w:r>
+            <w:r>
+              <w:rPr>
+                <w:rFonts w:ascii="Calibri" w:eastAsia="Calibri" w:hAnsi="Calibri" w:cs="Times New Roman"/>
+                <w:sz w:val="24"/>
+                <w:szCs w:val="24"/>
+              </w:rPr>
+              <w:tab/>
+            </w:r>
+            <w:r>
+              <w:rPr>
+                <w:rFonts w:ascii="Calibri" w:eastAsia="Calibri" w:hAnsi="Calibri" w:cs="Times New Roman"/>
+                <w:sz w:val="24"/>
+                <w:szCs w:val="24"/>
+              </w:rPr>
+              <w:tab/>
+            </w:r>
+            <w:r>
+              <w:rPr>
+                <w:rFonts w:ascii="Calibri" w:eastAsia="Calibri" w:hAnsi="Calibri" w:cs="Times New Roman"/>
+                <w:sz w:val="24"/>
+                <w:szCs w:val="24"/>
+              </w:rPr>
+              <w:tab/>
+            </w:r>
+            <w:r>
+              <w:rPr>
+                <w:rFonts w:ascii="Calibri" w:eastAsia="Calibri" w:hAnsi="Calibri" w:cs="Times New Roman"/>
+                <w:sz w:val="24"/>
+                <w:szCs w:val="24"/>
+              </w:rPr>
+              <w:tab/>
+              <w:t>(OMEGA_J/</w:t>
+            </w:r>
+            <w:r>
+              <w:rPr>
+                <w:rFonts w:ascii="Calibri" w:eastAsia="Calibri" w:hAnsi="Calibri" w:cs="Times New Roman"/>
+                <w:sz w:val="24"/>
+                <w:szCs w:val="24"/>
+              </w:rPr>
+              <w:t xml:space="preserve"> </w:t>
+            </w:r>
+            <w:proofErr w:type="spellStart"/>
+            <w:r>
+              <w:rPr>
+                <w:rFonts w:ascii="Calibri" w:eastAsia="Calibri" w:hAnsi="Calibri" w:cs="Times New Roman"/>
+                <w:sz w:val="24"/>
+                <w:szCs w:val="24"/>
+              </w:rPr>
+              <w:t>periodEncoderPulse</w:t>
+            </w:r>
+            <w:proofErr w:type="spellEnd"/>
+            <w:r>
+              <w:rPr>
+                <w:rFonts w:ascii="Calibri" w:eastAsia="Calibri" w:hAnsi="Calibri" w:cs="Times New Roman"/>
+                <w:sz w:val="24"/>
+                <w:szCs w:val="24"/>
+              </w:rPr>
+              <w:t>(MOTOR))</w:t>
+            </w:r>
           </w:p>
         </w:tc>
         <w:tc>
@@ -6425,8 +6690,8 @@
             </m:oMathPara>
           </w:p>
         </w:tc>
-        <w:bookmarkStart w:id="29" w:name="OLE_LINK10"/>
-        <w:bookmarkStart w:id="30" w:name="OLE_LINK11"/>
+        <w:bookmarkStart w:id="30" w:name="OLE_LINK10"/>
+        <w:bookmarkStart w:id="31" w:name="OLE_LINK11"/>
         <w:tc>
           <w:tcPr>
             <w:tcW w:w="4472" w:type="dxa"/>
@@ -6473,8 +6738,8 @@
                     </m:r>
                   </m:sub>
                 </m:sSub>
-                <w:bookmarkEnd w:id="29"/>
                 <w:bookmarkEnd w:id="30"/>
+                <w:bookmarkEnd w:id="31"/>
                 <m:r>
                   <w:rPr>
                     <w:rFonts w:ascii="Cambria Math" w:eastAsia="Calibri" w:hAnsi="Cambria Math" w:cs="Times New Roman"/>
@@ -6571,51 +6836,72 @@
                     <w:sz w:val="24"/>
                     <w:szCs w:val="24"/>
                   </w:rPr>
-                  <m:t>unit16_t velocityX=phiX* RADIUS_BALL</m:t>
-                </m:r>
-              </m:oMath>
-            </m:oMathPara>
-          </w:p>
-          <w:p>
-            <w:pPr>
-              <w:rPr>
-                <w:rFonts w:ascii="Calibri" w:eastAsia="Calibri" w:hAnsi="Calibri" w:cs="Times New Roman"/>
-                <w:sz w:val="24"/>
-                <w:szCs w:val="24"/>
-              </w:rPr>
-            </w:pPr>
-            <m:oMathPara>
-              <m:oMath>
-                <m:r>
-                  <w:rPr>
-                    <w:rFonts w:ascii="Cambria Math" w:eastAsia="Calibri" w:hAnsi="Cambria Math" w:cs="Times New Roman"/>
-                    <w:sz w:val="24"/>
-                    <w:szCs w:val="24"/>
-                  </w:rPr>
-                  <m:t>unit16_t velocityX=phiX* RADIUS_BALL</m:t>
-                </m:r>
-              </m:oMath>
-            </m:oMathPara>
-          </w:p>
-          <w:p>
-            <w:pPr>
-              <w:rPr>
-                <w:rFonts w:ascii="Calibri" w:eastAsia="Calibri" w:hAnsi="Calibri" w:cs="Times New Roman"/>
-                <w:sz w:val="24"/>
-                <w:szCs w:val="24"/>
-              </w:rPr>
-            </w:pPr>
-            <w:bookmarkStart w:id="31" w:name="_GoBack"/>
-            <w:bookmarkEnd w:id="31"/>
-            <m:oMathPara>
-              <m:oMath>
-                <m:r>
-                  <w:rPr>
-                    <w:rFonts w:ascii="Cambria Math" w:eastAsia="Calibri" w:hAnsi="Cambria Math" w:cs="Times New Roman"/>
-                    <w:sz w:val="24"/>
-                    <w:szCs w:val="24"/>
-                  </w:rPr>
-                  <m:t>unit16_t velocityX=phiX* RADIUS_BALL</m:t>
+                  <m:t>#define velocity(AXIS)</m:t>
+                </m:r>
+                <m:r>
+                  <w:rPr>
+                    <w:rFonts w:ascii="Cambria Math" w:eastAsia="Calibri" w:hAnsi="Cambria Math" w:cs="Times New Roman"/>
+                    <w:sz w:val="24"/>
+                    <w:szCs w:val="24"/>
+                  </w:rPr>
+                  <w:tab/>
+                </m:r>
+                <m:r>
+                  <w:rPr>
+                    <w:rFonts w:ascii="Cambria Math" w:eastAsia="Calibri" w:hAnsi="Cambria Math" w:cs="Times New Roman"/>
+                    <w:sz w:val="24"/>
+                    <w:szCs w:val="24"/>
+                  </w:rPr>
+                  <w:tab/>
+                </m:r>
+                <m:r>
+                  <w:rPr>
+                    <w:rFonts w:ascii="Cambria Math" w:eastAsia="Calibri" w:hAnsi="Cambria Math" w:cs="Times New Roman"/>
+                    <w:sz w:val="24"/>
+                    <w:szCs w:val="24"/>
+                  </w:rPr>
+                  <w:tab/>
+                </m:r>
+                <m:r>
+                  <w:rPr>
+                    <w:rFonts w:ascii="Cambria Math" w:eastAsia="Calibri" w:hAnsi="Cambria Math" w:cs="Times New Roman"/>
+                    <w:sz w:val="24"/>
+                    <w:szCs w:val="24"/>
+                  </w:rPr>
+                  <w:tab/>
+                </m:r>
+                <m:r>
+                  <w:rPr>
+                    <w:rFonts w:ascii="Cambria Math" w:eastAsia="Calibri" w:hAnsi="Cambria Math" w:cs="Times New Roman"/>
+                    <w:sz w:val="24"/>
+                    <w:szCs w:val="24"/>
+                  </w:rPr>
+                  <w:tab/>
+                </m:r>
+                <m:r>
+                  <w:rPr>
+                    <w:rFonts w:ascii="Cambria Math" w:eastAsia="Calibri" w:hAnsi="Cambria Math" w:cs="Times New Roman"/>
+                    <w:sz w:val="24"/>
+                    <w:szCs w:val="24"/>
+                  </w:rPr>
+                  <w:tab/>
+                </m:r>
+                <m:r>
+                  <w:rPr>
+                    <w:rFonts w:ascii="Cambria Math" w:eastAsia="Calibri" w:hAnsi="Cambria Math" w:cs="Times New Roman"/>
+                    <w:sz w:val="24"/>
+                    <w:szCs w:val="24"/>
+                  </w:rPr>
+                  <w:tab/>
+                </m:r>
+                <m:r>
+                  <w:rPr>
+                    <w:rFonts w:ascii="Cambria Math" w:eastAsia="Calibri" w:hAnsi="Cambria Math" w:cs="Times New Roman"/>
+                    <w:sz w:val="24"/>
+                    <w:szCs w:val="24"/>
+                  </w:rPr>
+                  <w:tab/>
+                  <m:t>(phi(AXIS)*RADIUS_BALL)</m:t>
                 </m:r>
               </m:oMath>
             </m:oMathPara>
@@ -7025,7 +7311,79 @@
                     <w:sz w:val="24"/>
                     <w:szCs w:val="24"/>
                   </w:rPr>
-                  <m:t>uint32_t coordinateX,coordinateY,coordinateZ ;</m:t>
+                  <m:t>int</m:t>
+                </m:r>
+                <m:sSub>
+                  <m:sSubPr>
+                    <m:ctrlPr>
+                      <w:rPr>
+                        <w:rFonts w:ascii="Cambria Math" w:eastAsia="Calibri" w:hAnsi="Cambria Math" w:cs="Times New Roman"/>
+                        <w:i/>
+                        <w:sz w:val="24"/>
+                        <w:szCs w:val="24"/>
+                      </w:rPr>
+                    </m:ctrlPr>
+                  </m:sSubPr>
+                  <m:e>
+                    <m:r>
+                      <w:rPr>
+                        <w:rFonts w:ascii="Cambria Math" w:eastAsia="Calibri" w:hAnsi="Cambria Math" w:cs="Times New Roman"/>
+                        <w:sz w:val="24"/>
+                        <w:szCs w:val="24"/>
+                      </w:rPr>
+                      <m:t>32</m:t>
+                    </m:r>
+                  </m:e>
+                  <m:sub>
+                    <m:r>
+                      <w:rPr>
+                        <w:rFonts w:ascii="Cambria Math" w:eastAsia="Calibri" w:hAnsi="Cambria Math" w:cs="Times New Roman"/>
+                        <w:sz w:val="24"/>
+                        <w:szCs w:val="24"/>
+                      </w:rPr>
+                      <m:t>t</m:t>
+                    </m:r>
+                  </m:sub>
+                </m:sSub>
+                <m:r>
+                  <w:rPr>
+                    <w:rFonts w:ascii="Cambria Math" w:eastAsia="Calibri" w:hAnsi="Cambria Math" w:cs="Times New Roman"/>
+                    <w:sz w:val="24"/>
+                    <w:szCs w:val="24"/>
+                  </w:rPr>
+                  <m:t>coordinate</m:t>
+                </m:r>
+                <m:d>
+                  <m:dPr>
+                    <m:begChr m:val="["/>
+                    <m:endChr m:val="]"/>
+                    <m:ctrlPr>
+                      <w:rPr>
+                        <w:rFonts w:ascii="Cambria Math" w:eastAsia="Calibri" w:hAnsi="Cambria Math" w:cs="Times New Roman"/>
+                        <w:i/>
+                        <w:sz w:val="24"/>
+                        <w:szCs w:val="24"/>
+                      </w:rPr>
+                    </m:ctrlPr>
+                  </m:dPr>
+                  <m:e>
+                    <m:r>
+                      <w:rPr>
+                        <w:rFonts w:ascii="Cambria Math" w:eastAsia="Calibri" w:hAnsi="Cambria Math" w:cs="Times New Roman"/>
+                        <w:sz w:val="24"/>
+                        <w:szCs w:val="24"/>
+                      </w:rPr>
+                      <m:t>3</m:t>
+                    </m:r>
+                  </m:e>
+                </m:d>
+                <m:r>
+                  <w:rPr>
+                    <w:rFonts w:ascii="Cambria Math" w:eastAsia="Calibri" w:hAnsi="Cambria Math" w:cs="Times New Roman"/>
+                    <w:sz w:val="24"/>
+                    <w:szCs w:val="24"/>
+                  </w:rPr>
+                  <m:t>;</m:t>
                 </m:r>
               </m:oMath>
             </m:oMathPara>
@@ -7046,49 +7404,81 @@
                     <w:sz w:val="24"/>
                     <w:szCs w:val="24"/>
                   </w:rPr>
-                  <m:t>coordinateX+=velocityX*SAMPLE_TIME</m:t>
-                </m:r>
-              </m:oMath>
-            </m:oMathPara>
-          </w:p>
-          <w:p>
-            <w:pPr>
-              <w:rPr>
-                <w:rFonts w:ascii="Calibri" w:eastAsia="Calibri" w:hAnsi="Calibri" w:cs="Times New Roman"/>
-                <w:sz w:val="24"/>
-                <w:szCs w:val="24"/>
-              </w:rPr>
-            </w:pPr>
-            <m:oMathPara>
-              <m:oMath>
-                <m:r>
-                  <w:rPr>
-                    <w:rFonts w:ascii="Cambria Math" w:eastAsia="Calibri" w:hAnsi="Cambria Math" w:cs="Times New Roman"/>
-                    <w:sz w:val="24"/>
-                    <w:szCs w:val="24"/>
-                  </w:rPr>
-                  <m:t>coordinateY+=velocityY*SAMPLE_TIME</m:t>
-                </m:r>
-              </m:oMath>
-            </m:oMathPara>
-          </w:p>
-          <w:p>
-            <w:pPr>
-              <w:rPr>
-                <w:rFonts w:ascii="Calibri" w:eastAsia="Calibri" w:hAnsi="Calibri" w:cs="Times New Roman"/>
-                <w:sz w:val="24"/>
-                <w:szCs w:val="24"/>
-              </w:rPr>
-            </w:pPr>
-            <m:oMathPara>
-              <m:oMath>
-                <m:r>
-                  <w:rPr>
-                    <w:rFonts w:ascii="Cambria Math" w:eastAsia="Calibri" w:hAnsi="Cambria Math" w:cs="Times New Roman"/>
-                    <w:sz w:val="24"/>
-                    <w:szCs w:val="24"/>
-                  </w:rPr>
-                  <m:t>coordinateZ+=velocityZ*SAMPLE_TIME</m:t>
+                  <m:t>#define calCoordinate(AXIS)</m:t>
+                </m:r>
+                <m:r>
+                  <w:rPr>
+                    <w:rFonts w:ascii="Cambria Math" w:eastAsia="Calibri" w:hAnsi="Cambria Math" w:cs="Times New Roman"/>
+                    <w:sz w:val="24"/>
+                    <w:szCs w:val="24"/>
+                  </w:rPr>
+                  <w:tab/>
+                </m:r>
+                <m:r>
+                  <w:rPr>
+                    <w:rFonts w:ascii="Cambria Math" w:eastAsia="Calibri" w:hAnsi="Cambria Math" w:cs="Times New Roman"/>
+                    <w:sz w:val="24"/>
+                    <w:szCs w:val="24"/>
+                  </w:rPr>
+                  <w:tab/>
+                </m:r>
+                <m:r>
+                  <w:rPr>
+                    <w:rFonts w:ascii="Cambria Math" w:eastAsia="Calibri" w:hAnsi="Cambria Math" w:cs="Times New Roman"/>
+                    <w:sz w:val="24"/>
+                    <w:szCs w:val="24"/>
+                  </w:rPr>
+                  <w:tab/>
+                </m:r>
+                <m:r>
+                  <w:rPr>
+                    <w:rFonts w:ascii="Cambria Math" w:eastAsia="Calibri" w:hAnsi="Cambria Math" w:cs="Times New Roman"/>
+                    <w:sz w:val="24"/>
+                    <w:szCs w:val="24"/>
+                  </w:rPr>
+                  <w:tab/>
+                </m:r>
+                <m:r>
+                  <w:rPr>
+                    <w:rFonts w:ascii="Cambria Math" w:eastAsia="Calibri" w:hAnsi="Cambria Math" w:cs="Times New Roman"/>
+                    <w:sz w:val="24"/>
+                    <w:szCs w:val="24"/>
+                  </w:rPr>
+                  <w:tab/>
+                </m:r>
+                <m:r>
+                  <w:rPr>
+                    <w:rFonts w:ascii="Cambria Math" w:eastAsia="Calibri" w:hAnsi="Cambria Math" w:cs="Times New Roman"/>
+                    <w:sz w:val="24"/>
+                    <w:szCs w:val="24"/>
+                  </w:rPr>
+                  <w:tab/>
+                </m:r>
+                <m:r>
+                  <w:rPr>
+                    <w:rFonts w:ascii="Cambria Math" w:eastAsia="Calibri" w:hAnsi="Cambria Math" w:cs="Times New Roman"/>
+                    <w:sz w:val="24"/>
+                    <w:szCs w:val="24"/>
+                  </w:rPr>
+                  <w:tab/>
+                  <m:t>(coordinate[AXIS]</m:t>
+                </m:r>
+                <m:r>
+                  <w:rPr>
+                    <w:rFonts w:ascii="Cambria Math" w:eastAsia="Calibri" w:hAnsi="Cambria Math" w:cs="Times New Roman"/>
+                    <w:sz w:val="24"/>
+                    <w:szCs w:val="24"/>
+                  </w:rPr>
+                  <w:tab/>
+                </m:r>
+                <m:r>
+                  <w:rPr>
+                    <w:rFonts w:ascii="Cambria Math" w:eastAsia="Calibri" w:hAnsi="Cambria Math" w:cs="Times New Roman"/>
+                    <w:sz w:val="24"/>
+                    <w:szCs w:val="24"/>
+                  </w:rPr>
+                  <w:tab/>
+                  <m:t>+= (SAMPLE_TIME_ENCODER*velocity[AXIS]);)</m:t>
                 </m:r>
               </m:oMath>
             </m:oMathPara>
@@ -7494,6 +7884,8 @@
                 <w:szCs w:val="24"/>
               </w:rPr>
             </w:pPr>
+            <w:bookmarkStart w:id="32" w:name="_GoBack"/>
+            <w:bookmarkEnd w:id="32"/>
           </w:p>
         </w:tc>
         <w:tc>

</xml_diff>